<commit_message>
project development and code tidy up.
</commit_message>
<xml_diff>
--- a/PMIM402 - Machine Learning in Healthcare /Assignment/Health Care ML/Assignment.docx
+++ b/PMIM402 - Machine Learning in Healthcare /Assignment/Health Care ML/Assignment.docx
@@ -115,7 +115,6 @@
         </w:rPr>
         <w:t>(“</w:t>
       </w:r>
-      <w:proofErr w:type="spellStart"/>
       <w:r>
         <w:rPr>
           <w:rFonts w:ascii="Calibri" w:hAnsi="Calibri" w:cs="Calibri"/>
@@ -128,7 +127,6 @@
         </w:rPr>
         <w:t>num</w:t>
       </w:r>
-      <w:proofErr w:type="spellEnd"/>
       <w:r>
         <w:rPr>
           <w:rFonts w:ascii="Calibri" w:hAnsi="Calibri" w:cs="Calibri"/>
@@ -145,15 +143,7 @@
         <w:pStyle w:val="NormalWeb"/>
       </w:pPr>
       <w:r>
-        <w:t xml:space="preserve">The class </w:t>
-      </w:r>
-      <w:proofErr w:type="spellStart"/>
-      <w:r>
-        <w:t>num</w:t>
-      </w:r>
-      <w:proofErr w:type="spellEnd"/>
-      <w:r>
-        <w:t xml:space="preserve"> is the ended cluster predictions, so in essence</w:t>
+        <w:t>The class num is the ended cluster predictions, so in essence</w:t>
       </w:r>
       <w:r>
         <w:t xml:space="preserve"> these outputs</w:t>
@@ -184,7 +174,6 @@
         </w:rPr>
         <w:t xml:space="preserve">Run K-means algorithm by choosing different numbers of clusters, </w:t>
       </w:r>
-      <w:proofErr w:type="spellStart"/>
       <w:r>
         <w:rPr>
           <w:rFonts w:ascii="Calibri" w:hAnsi="Calibri" w:cs="Calibri"/>
@@ -195,20 +184,7 @@
           <w:sz w:val="22"/>
           <w:szCs w:val="22"/>
         </w:rPr>
-        <w:t>numCluster</w:t>
-      </w:r>
-      <w:proofErr w:type="spellEnd"/>
-      <w:r>
-        <w:rPr>
-          <w:rFonts w:ascii="Calibri" w:hAnsi="Calibri" w:cs="Calibri"/>
-          <w:b/>
-          <w:bCs/>
-          <w:i/>
-          <w:iCs/>
-          <w:sz w:val="22"/>
-          <w:szCs w:val="22"/>
-        </w:rPr>
-        <w:t xml:space="preserve"> </w:t>
+        <w:t xml:space="preserve">numCluster </w:t>
       </w:r>
       <w:r>
         <w:rPr>
@@ -359,41 +335,13 @@
         </w:rPr>
         <w:t xml:space="preserve"> and a </w:t>
       </w:r>
-      <w:proofErr w:type="spellStart"/>
-      <w:r>
-        <w:rPr>
-          <w:rFonts w:ascii="Calibri" w:hAnsi="Calibri" w:cs="Calibri"/>
-          <w:sz w:val="22"/>
-          <w:szCs w:val="22"/>
-        </w:rPr>
-        <w:t>between_SS</w:t>
-      </w:r>
-      <w:proofErr w:type="spellEnd"/>
-      <w:r>
-        <w:rPr>
-          <w:rFonts w:ascii="Calibri" w:hAnsi="Calibri" w:cs="Calibri"/>
-          <w:sz w:val="22"/>
-          <w:szCs w:val="22"/>
-        </w:rPr>
-        <w:t>/</w:t>
-      </w:r>
-      <w:proofErr w:type="spellStart"/>
-      <w:r>
-        <w:rPr>
-          <w:rFonts w:ascii="Calibri" w:hAnsi="Calibri" w:cs="Calibri"/>
-          <w:sz w:val="22"/>
-          <w:szCs w:val="22"/>
-        </w:rPr>
-        <w:t>total_SS</w:t>
-      </w:r>
-      <w:proofErr w:type="spellEnd"/>
-      <w:r>
-        <w:rPr>
-          <w:rFonts w:ascii="Calibri" w:hAnsi="Calibri" w:cs="Calibri"/>
-          <w:sz w:val="22"/>
-          <w:szCs w:val="22"/>
-        </w:rPr>
-        <w:t xml:space="preserve"> </w:t>
+      <w:r>
+        <w:rPr>
+          <w:rFonts w:ascii="Calibri" w:hAnsi="Calibri" w:cs="Calibri"/>
+          <w:sz w:val="22"/>
+          <w:szCs w:val="22"/>
+        </w:rPr>
+        <w:t xml:space="preserve">between_SS/total_SS </w:t>
       </w:r>
       <w:r>
         <w:rPr>
@@ -417,31 +365,7 @@
           <w:sz w:val="22"/>
           <w:szCs w:val="22"/>
         </w:rPr>
-        <w:t xml:space="preserve">. </w:t>
-      </w:r>
-      <w:r>
-        <w:rPr>
-          <w:rFonts w:ascii="Calibri" w:hAnsi="Calibri" w:cs="Calibri"/>
-          <w:sz w:val="22"/>
-          <w:szCs w:val="22"/>
-        </w:rPr>
-        <w:t xml:space="preserve">K = </w:t>
-      </w:r>
-      <w:r>
-        <w:rPr>
-          <w:rFonts w:ascii="Calibri" w:hAnsi="Calibri" w:cs="Calibri"/>
-          <w:sz w:val="22"/>
-          <w:szCs w:val="22"/>
-        </w:rPr>
-        <w:t>3</w:t>
-      </w:r>
-      <w:r>
-        <w:rPr>
-          <w:rFonts w:ascii="Calibri" w:hAnsi="Calibri" w:cs="Calibri"/>
-          <w:sz w:val="22"/>
-          <w:szCs w:val="22"/>
-        </w:rPr>
-        <w:t xml:space="preserve"> has the values </w:t>
+        <w:t xml:space="preserve">. K = 3 has the values </w:t>
       </w:r>
       <w:r>
         <w:rPr>
@@ -451,7 +375,6 @@
         </w:rPr>
         <w:t>1500.4056</w:t>
       </w:r>
-      <w:proofErr w:type="gramStart"/>
       <w:r>
         <w:rPr>
           <w:rFonts w:ascii="Calibri" w:hAnsi="Calibri" w:cs="Calibri"/>
@@ -468,7 +391,6 @@
         </w:rPr>
         <w:t xml:space="preserve">  505.1190</w:t>
       </w:r>
-      <w:proofErr w:type="gramEnd"/>
       <w:r>
         <w:rPr>
           <w:rFonts w:ascii="Calibri" w:hAnsi="Calibri" w:cs="Calibri"/>
@@ -493,41 +415,13 @@
         </w:rPr>
         <w:t xml:space="preserve"> and a </w:t>
       </w:r>
-      <w:proofErr w:type="spellStart"/>
-      <w:r>
-        <w:rPr>
-          <w:rFonts w:ascii="Calibri" w:hAnsi="Calibri" w:cs="Calibri"/>
-          <w:sz w:val="22"/>
-          <w:szCs w:val="22"/>
-        </w:rPr>
-        <w:t>between_SS</w:t>
-      </w:r>
-      <w:proofErr w:type="spellEnd"/>
-      <w:r>
-        <w:rPr>
-          <w:rFonts w:ascii="Calibri" w:hAnsi="Calibri" w:cs="Calibri"/>
-          <w:sz w:val="22"/>
-          <w:szCs w:val="22"/>
-        </w:rPr>
-        <w:t>/</w:t>
-      </w:r>
-      <w:proofErr w:type="spellStart"/>
-      <w:r>
-        <w:rPr>
-          <w:rFonts w:ascii="Calibri" w:hAnsi="Calibri" w:cs="Calibri"/>
-          <w:sz w:val="22"/>
-          <w:szCs w:val="22"/>
-        </w:rPr>
-        <w:t>total_SS</w:t>
-      </w:r>
-      <w:proofErr w:type="spellEnd"/>
-      <w:r>
-        <w:rPr>
-          <w:rFonts w:ascii="Calibri" w:hAnsi="Calibri" w:cs="Calibri"/>
-          <w:sz w:val="22"/>
-          <w:szCs w:val="22"/>
-        </w:rPr>
-        <w:t xml:space="preserve"> </w:t>
+      <w:r>
+        <w:rPr>
+          <w:rFonts w:ascii="Calibri" w:hAnsi="Calibri" w:cs="Calibri"/>
+          <w:sz w:val="22"/>
+          <w:szCs w:val="22"/>
+        </w:rPr>
+        <w:t xml:space="preserve">between_SS/total_SS </w:t>
       </w:r>
       <w:r>
         <w:rPr>
@@ -551,23 +445,7 @@
           <w:sz w:val="22"/>
           <w:szCs w:val="22"/>
         </w:rPr>
-        <w:t xml:space="preserve">. K = </w:t>
-      </w:r>
-      <w:r>
-        <w:rPr>
-          <w:rFonts w:ascii="Calibri" w:hAnsi="Calibri" w:cs="Calibri"/>
-          <w:sz w:val="22"/>
-          <w:szCs w:val="22"/>
-        </w:rPr>
-        <w:t>4</w:t>
-      </w:r>
-      <w:r>
-        <w:rPr>
-          <w:rFonts w:ascii="Calibri" w:hAnsi="Calibri" w:cs="Calibri"/>
-          <w:sz w:val="22"/>
-          <w:szCs w:val="22"/>
-        </w:rPr>
-        <w:t xml:space="preserve"> has the values </w:t>
+        <w:t xml:space="preserve">. K = 4 has the values </w:t>
       </w:r>
       <w:r>
         <w:rPr>
@@ -631,51 +509,15 @@
           <w:sz w:val="22"/>
           <w:szCs w:val="22"/>
         </w:rPr>
-        <w:t xml:space="preserve"> </w:t>
-      </w:r>
-      <w:r>
-        <w:rPr>
-          <w:rFonts w:ascii="Calibri" w:hAnsi="Calibri" w:cs="Calibri"/>
-          <w:sz w:val="22"/>
-          <w:szCs w:val="22"/>
-        </w:rPr>
-        <w:t xml:space="preserve">and a </w:t>
-      </w:r>
-      <w:proofErr w:type="spellStart"/>
-      <w:r>
-        <w:rPr>
-          <w:rFonts w:ascii="Calibri" w:hAnsi="Calibri" w:cs="Calibri"/>
-          <w:sz w:val="22"/>
-          <w:szCs w:val="22"/>
-        </w:rPr>
-        <w:t>between_SS</w:t>
-      </w:r>
-      <w:proofErr w:type="spellEnd"/>
-      <w:r>
-        <w:rPr>
-          <w:rFonts w:ascii="Calibri" w:hAnsi="Calibri" w:cs="Calibri"/>
-          <w:sz w:val="22"/>
-          <w:szCs w:val="22"/>
-        </w:rPr>
-        <w:t>/</w:t>
-      </w:r>
-      <w:proofErr w:type="spellStart"/>
-      <w:r>
-        <w:rPr>
-          <w:rFonts w:ascii="Calibri" w:hAnsi="Calibri" w:cs="Calibri"/>
-          <w:sz w:val="22"/>
-          <w:szCs w:val="22"/>
-        </w:rPr>
-        <w:t>total_SS</w:t>
-      </w:r>
-      <w:proofErr w:type="spellEnd"/>
-      <w:r>
-        <w:rPr>
-          <w:rFonts w:ascii="Calibri" w:hAnsi="Calibri" w:cs="Calibri"/>
-          <w:sz w:val="22"/>
-          <w:szCs w:val="22"/>
-        </w:rPr>
-        <w:t xml:space="preserve"> </w:t>
+        <w:t xml:space="preserve"> and a </w:t>
+      </w:r>
+      <w:r>
+        <w:rPr>
+          <w:rFonts w:ascii="Calibri" w:hAnsi="Calibri" w:cs="Calibri"/>
+          <w:sz w:val="22"/>
+          <w:szCs w:val="22"/>
+        </w:rPr>
+        <w:t xml:space="preserve">between_SS/total_SS </w:t>
       </w:r>
       <w:r>
         <w:rPr>
@@ -699,23 +541,7 @@
           <w:sz w:val="22"/>
           <w:szCs w:val="22"/>
         </w:rPr>
-        <w:t xml:space="preserve">. K = </w:t>
-      </w:r>
-      <w:r>
-        <w:rPr>
-          <w:rFonts w:ascii="Calibri" w:hAnsi="Calibri" w:cs="Calibri"/>
-          <w:sz w:val="22"/>
-          <w:szCs w:val="22"/>
-        </w:rPr>
-        <w:t>5</w:t>
-      </w:r>
-      <w:r>
-        <w:rPr>
-          <w:rFonts w:ascii="Calibri" w:hAnsi="Calibri" w:cs="Calibri"/>
-          <w:sz w:val="22"/>
-          <w:szCs w:val="22"/>
-        </w:rPr>
-        <w:t xml:space="preserve"> has the values </w:t>
+        <w:t xml:space="preserve">. K = 5 has the values </w:t>
       </w:r>
       <w:r>
         <w:rPr>
@@ -795,51 +621,15 @@
           <w:sz w:val="22"/>
           <w:szCs w:val="22"/>
         </w:rPr>
-        <w:t xml:space="preserve"> </w:t>
-      </w:r>
-      <w:r>
-        <w:rPr>
-          <w:rFonts w:ascii="Calibri" w:hAnsi="Calibri" w:cs="Calibri"/>
-          <w:sz w:val="22"/>
-          <w:szCs w:val="22"/>
-        </w:rPr>
-        <w:t xml:space="preserve">and a </w:t>
-      </w:r>
-      <w:proofErr w:type="spellStart"/>
-      <w:r>
-        <w:rPr>
-          <w:rFonts w:ascii="Calibri" w:hAnsi="Calibri" w:cs="Calibri"/>
-          <w:sz w:val="22"/>
-          <w:szCs w:val="22"/>
-        </w:rPr>
-        <w:t>between_SS</w:t>
-      </w:r>
-      <w:proofErr w:type="spellEnd"/>
-      <w:r>
-        <w:rPr>
-          <w:rFonts w:ascii="Calibri" w:hAnsi="Calibri" w:cs="Calibri"/>
-          <w:sz w:val="22"/>
-          <w:szCs w:val="22"/>
-        </w:rPr>
-        <w:t>/</w:t>
-      </w:r>
-      <w:proofErr w:type="spellStart"/>
-      <w:r>
-        <w:rPr>
-          <w:rFonts w:ascii="Calibri" w:hAnsi="Calibri" w:cs="Calibri"/>
-          <w:sz w:val="22"/>
-          <w:szCs w:val="22"/>
-        </w:rPr>
-        <w:t>total_SS</w:t>
-      </w:r>
-      <w:proofErr w:type="spellEnd"/>
-      <w:r>
-        <w:rPr>
-          <w:rFonts w:ascii="Calibri" w:hAnsi="Calibri" w:cs="Calibri"/>
-          <w:sz w:val="22"/>
-          <w:szCs w:val="22"/>
-        </w:rPr>
-        <w:t xml:space="preserve"> </w:t>
+        <w:t xml:space="preserve"> and a </w:t>
+      </w:r>
+      <w:r>
+        <w:rPr>
+          <w:rFonts w:ascii="Calibri" w:hAnsi="Calibri" w:cs="Calibri"/>
+          <w:sz w:val="22"/>
+          <w:szCs w:val="22"/>
+        </w:rPr>
+        <w:t xml:space="preserve">between_SS/total_SS </w:t>
       </w:r>
       <w:r>
         <w:rPr>
@@ -974,6 +764,14 @@
           <w:szCs w:val="22"/>
         </w:rPr>
       </w:pPr>
+      <w:r>
+        <w:rPr>
+          <w:rFonts w:ascii="Calibri" w:hAnsi="Calibri" w:cs="Calibri"/>
+          <w:sz w:val="22"/>
+          <w:szCs w:val="22"/>
+        </w:rPr>
+        <w:t xml:space="preserve">When we look at the visualisations of the data points, we can see there is a lot of overlapping of the data, which is expected with regards to the high dimensionality nature of the dataset. However, the data doesn’t seem to cluster well for example, when we have 5 clusters compare to just the 2 clusters and with the high within cluster value getting higher as the ks get bigger indicate that the k is going in the wrong way and the fact we can only go to 2 ks minimum, it shows that for this dataset 2 ks is the ideal number. Which we know as the dataset has two labels within the “num” column, showing that there are two main clusters within the data. </w:t>
+      </w:r>
     </w:p>
     <w:p>
       <w:pPr>
@@ -1160,16 +958,14 @@
         </w:rPr>
         <w:t xml:space="preserve"> to then create a </w:t>
       </w:r>
-      <w:proofErr w:type="spellStart"/>
-      <w:r>
-        <w:rPr>
-          <w:rFonts w:ascii="Calibri" w:hAnsi="Calibri" w:cs="Calibri"/>
-          <w:sz w:val="22"/>
-          <w:szCs w:val="22"/>
-        </w:rPr>
-        <w:t>hierachy</w:t>
-      </w:r>
-      <w:proofErr w:type="spellEnd"/>
+      <w:r>
+        <w:rPr>
+          <w:rFonts w:ascii="Calibri" w:hAnsi="Calibri" w:cs="Calibri"/>
+          <w:sz w:val="22"/>
+          <w:szCs w:val="22"/>
+        </w:rPr>
+        <w:t>hierarchy</w:t>
+      </w:r>
       <w:r>
         <w:rPr>
           <w:rFonts w:ascii="Calibri" w:hAnsi="Calibri" w:cs="Calibri"/>
@@ -1224,7 +1020,11 @@
       </w:r>
     </w:p>
     <w:p/>
-    <w:p/>
+    <w:p>
+      <w:r>
+        <w:t>It shows the flow and the link of the clustering well. However, due to it being an average of the data values from the centroids, a lot of information can potentially be lost with it.</w:t>
+      </w:r>
+    </w:p>
     <w:p/>
     <w:p/>
     <w:p>
@@ -1316,39 +1116,7 @@
           <w:bCs/>
           <w:color w:val="0D0D0D" w:themeColor="text1" w:themeTint="F2"/>
         </w:rPr>
-        <w:t xml:space="preserve">first had the variables X and </w:t>
-      </w:r>
-      <w:proofErr w:type="spellStart"/>
-      <w:r>
-        <w:rPr>
-          <w:bCs/>
-          <w:color w:val="0D0D0D" w:themeColor="text1" w:themeTint="F2"/>
-        </w:rPr>
-        <w:t>Patient_ID</w:t>
-      </w:r>
-      <w:proofErr w:type="spellEnd"/>
-      <w:r>
-        <w:rPr>
-          <w:bCs/>
-          <w:color w:val="0D0D0D" w:themeColor="text1" w:themeTint="F2"/>
-        </w:rPr>
-        <w:t xml:space="preserve"> removed due to these values not having any significant values. X Is just the column number originally and </w:t>
-      </w:r>
-      <w:proofErr w:type="spellStart"/>
-      <w:r>
-        <w:rPr>
-          <w:bCs/>
-          <w:color w:val="0D0D0D" w:themeColor="text1" w:themeTint="F2"/>
-        </w:rPr>
-        <w:t>Patient_ID</w:t>
-      </w:r>
-      <w:proofErr w:type="spellEnd"/>
-      <w:r>
-        <w:rPr>
-          <w:bCs/>
-          <w:color w:val="0D0D0D" w:themeColor="text1" w:themeTint="F2"/>
-        </w:rPr>
-        <w:t xml:space="preserve"> is the auto id number given to the patient when they are first entered into a database system.</w:t>
+        <w:t>first had the variables X and Patient_ID removed due to these values not having any significant values. X Is just the column number originally and Patient_ID is the auto id number given to the patient when they are first entered into a database system.</w:t>
       </w:r>
     </w:p>
     <w:p>
@@ -1700,7 +1468,6 @@
         <w:rPr>
           <w:noProof/>
         </w:rPr>
-        <w:lastRenderedPageBreak/>
         <w:drawing>
           <wp:inline distT="0" distB="0" distL="0" distR="0" wp14:anchorId="028A67F1" wp14:editId="210E559F">
             <wp:extent cx="5727700" cy="4692650"/>
@@ -1842,23 +1609,7 @@
           <w:bCs/>
           <w:color w:val="0D0D0D" w:themeColor="text1" w:themeTint="F2"/>
         </w:rPr>
-        <w:t xml:space="preserve">The same dataset and train test split data was used as the naïve bayes. </w:t>
-      </w:r>
-      <w:proofErr w:type="gramStart"/>
-      <w:r>
-        <w:rPr>
-          <w:bCs/>
-          <w:color w:val="0D0D0D" w:themeColor="text1" w:themeTint="F2"/>
-        </w:rPr>
-        <w:t>So</w:t>
-      </w:r>
-      <w:proofErr w:type="gramEnd"/>
-      <w:r>
-        <w:rPr>
-          <w:bCs/>
-          <w:color w:val="0D0D0D" w:themeColor="text1" w:themeTint="F2"/>
-        </w:rPr>
-        <w:t xml:space="preserve"> all the pre-processing was the same as before. No additional processing was done.</w:t>
+        <w:t>The same dataset and train test split data was used as the naïve bayes. So all the pre-processing was the same as before. No additional processing was done.</w:t>
       </w:r>
     </w:p>
     <w:p>
@@ -1948,21 +1699,7 @@
           <w:bCs/>
           <w:color w:val="0D0D0D" w:themeColor="text1" w:themeTint="F2"/>
         </w:rPr>
-        <w:t xml:space="preserve"> accuracy percentage of </w:t>
-      </w:r>
-      <w:r>
-        <w:rPr>
-          <w:bCs/>
-          <w:color w:val="0D0D0D" w:themeColor="text1" w:themeTint="F2"/>
-        </w:rPr>
-        <w:t>84.35%</w:t>
-      </w:r>
-      <w:r>
-        <w:rPr>
-          <w:bCs/>
-          <w:color w:val="0D0D0D" w:themeColor="text1" w:themeTint="F2"/>
-        </w:rPr>
-        <w:t xml:space="preserve"> with the training data. </w:t>
+        <w:t xml:space="preserve"> accuracy percentage of 84.35% with the training data. </w:t>
       </w:r>
     </w:p>
     <w:p>
@@ -2042,6 +1779,7 @@
           <w:color w:val="0D0D0D" w:themeColor="text1" w:themeTint="F2"/>
           <w:lang w:eastAsia="en-GB"/>
         </w:rPr>
+        <w:lastRenderedPageBreak/>
         <w:t>How many people are misclassified as developing heart disease? Where is this answer found in the output?</w:t>
       </w:r>
     </w:p>
@@ -2282,7 +2020,15 @@
           <w:bCs/>
           <w:color w:val="0D0D0D" w:themeColor="text1" w:themeTint="F2"/>
         </w:rPr>
-        <w:t>lowers false positive value compared to the naïve bayes model. Due to the random forest doing better, it was decided to try and improve this model b</w:t>
+        <w:t xml:space="preserve">lowers false positive value compared to the naïve bayes model. </w:t>
+      </w:r>
+      <w:r>
+        <w:rPr>
+          <w:bCs/>
+          <w:color w:val="0D0D0D" w:themeColor="text1" w:themeTint="F2"/>
+        </w:rPr>
+        <w:lastRenderedPageBreak/>
+        <w:t>Due to the random forest doing better, it was decided to try and improve this model b</w:t>
       </w:r>
       <w:r>
         <w:rPr>
@@ -2356,7 +2102,6 @@
           <w:color w:val="0D0D0D" w:themeColor="text1" w:themeTint="F2"/>
           <w:lang w:eastAsia="en-GB"/>
         </w:rPr>
-        <w:lastRenderedPageBreak/>
         <w:t xml:space="preserve">Briefly explain how this classifier works from a theoretical point of </w:t>
       </w:r>
       <w:r>
@@ -2505,7 +2250,7 @@
         </w:rPr>
         <w:t xml:space="preserve">Ref: </w:t>
       </w:r>
-      <w:hyperlink r:id="rId10" w:history="1">
+      <w:hyperlink r:id="rId10" w:anchor=":~:text=The%20random%20forest%20combines%20hundreds,predictions%20of%20each%20individual%20tree" w:history="1">
         <w:r>
           <w:rPr>
             <w:rStyle w:val="Hyperlink"/>
@@ -2756,31 +2501,8 @@
           <w:bCs/>
           <w:color w:val="0D0D0D" w:themeColor="text1" w:themeTint="F2"/>
         </w:rPr>
-        <w:t xml:space="preserve">Yes, the data can have an impact on the overall results. For example, the Random Forest produced </w:t>
-      </w:r>
-      <w:proofErr w:type="gramStart"/>
-      <w:r>
-        <w:rPr>
-          <w:bCs/>
-          <w:color w:val="0D0D0D" w:themeColor="text1" w:themeTint="F2"/>
-        </w:rPr>
-        <w:t>a</w:t>
-      </w:r>
-      <w:proofErr w:type="gramEnd"/>
-      <w:r>
-        <w:rPr>
-          <w:bCs/>
-          <w:color w:val="0D0D0D" w:themeColor="text1" w:themeTint="F2"/>
-        </w:rPr>
-        <w:t xml:space="preserve"> accuracy percentage of 82.17% but when the dataset’s train and test data was </w:t>
-      </w:r>
-      <w:r>
-        <w:rPr>
-          <w:bCs/>
-          <w:color w:val="0D0D0D" w:themeColor="text1" w:themeTint="F2"/>
-        </w:rPr>
         <w:lastRenderedPageBreak/>
-        <w:t>reshuffled and reallocated this created a score of 84.35%. Which is not a huge difference of significance but a difference none the less.</w:t>
+        <w:t>Yes, the data can have an impact on the overall results. For example, the Random Forest produced a accuracy percentage of 82.17% but when the dataset’s train and test data was reshuffled and reallocated this created a score of 84.35%. Which is not a huge difference of significance but a difference none the less.</w:t>
       </w:r>
     </w:p>
     <w:p>
@@ -2870,9 +2592,45 @@
           <w:bCs/>
           <w:color w:val="0D0D0D" w:themeColor="text1" w:themeTint="F2"/>
         </w:rPr>
-        <w:t xml:space="preserve"> For example, changing the number of </w:t>
-      </w:r>
-      <w:proofErr w:type="spellStart"/>
+        <w:t xml:space="preserve"> For example, changing the number of ntree will change how many trees to grow in the forest, with the default being 5 trees.</w:t>
+      </w:r>
+      <w:r>
+        <w:rPr>
+          <w:bCs/>
+          <w:color w:val="0D0D0D" w:themeColor="text1" w:themeTint="F2"/>
+        </w:rPr>
+        <w:t xml:space="preserve"> </w:t>
+      </w:r>
+    </w:p>
+    <w:p>
+      <w:pPr>
+        <w:rPr>
+          <w:bCs/>
+          <w:color w:val="0D0D0D" w:themeColor="text1" w:themeTint="F2"/>
+        </w:rPr>
+      </w:pPr>
+    </w:p>
+    <w:p>
+      <w:pPr>
+        <w:rPr>
+          <w:bCs/>
+          <w:color w:val="0D0D0D" w:themeColor="text1" w:themeTint="F2"/>
+        </w:rPr>
+      </w:pPr>
+      <w:r>
+        <w:rPr>
+          <w:bCs/>
+          <w:color w:val="0D0D0D" w:themeColor="text1" w:themeTint="F2"/>
+        </w:rPr>
+        <w:t>In this case, when the random forest’s parameters</w:t>
+      </w:r>
+      <w:r>
+        <w:rPr>
+          <w:bCs/>
+          <w:color w:val="0D0D0D" w:themeColor="text1" w:themeTint="F2"/>
+        </w:rPr>
+        <w:t xml:space="preserve"> </w:t>
+      </w:r>
       <w:r>
         <w:rPr>
           <w:bCs/>
@@ -2880,82 +2638,12 @@
         </w:rPr>
         <w:t>ntree</w:t>
       </w:r>
-      <w:proofErr w:type="spellEnd"/>
-      <w:r>
-        <w:rPr>
-          <w:bCs/>
-          <w:color w:val="0D0D0D" w:themeColor="text1" w:themeTint="F2"/>
-        </w:rPr>
-        <w:t xml:space="preserve"> will change how many trees to grow in the forest, with the default being 5 trees.</w:t>
-      </w:r>
-      <w:r>
-        <w:rPr>
-          <w:bCs/>
-          <w:color w:val="0D0D0D" w:themeColor="text1" w:themeTint="F2"/>
-        </w:rPr>
-        <w:t xml:space="preserve"> </w:t>
-      </w:r>
-    </w:p>
-    <w:p>
-      <w:pPr>
-        <w:rPr>
-          <w:bCs/>
-          <w:color w:val="0D0D0D" w:themeColor="text1" w:themeTint="F2"/>
-        </w:rPr>
-      </w:pPr>
-    </w:p>
-    <w:p>
-      <w:pPr>
-        <w:rPr>
-          <w:bCs/>
-          <w:color w:val="0D0D0D" w:themeColor="text1" w:themeTint="F2"/>
-        </w:rPr>
-      </w:pPr>
-      <w:r>
-        <w:rPr>
-          <w:bCs/>
-          <w:color w:val="0D0D0D" w:themeColor="text1" w:themeTint="F2"/>
-        </w:rPr>
-        <w:t>In this case, when the random forest’s parameters</w:t>
-      </w:r>
-      <w:r>
-        <w:rPr>
-          <w:bCs/>
-          <w:color w:val="0D0D0D" w:themeColor="text1" w:themeTint="F2"/>
-        </w:rPr>
-        <w:t xml:space="preserve"> </w:t>
-      </w:r>
-      <w:proofErr w:type="spellStart"/>
-      <w:r>
-        <w:rPr>
-          <w:bCs/>
-          <w:color w:val="0D0D0D" w:themeColor="text1" w:themeTint="F2"/>
-        </w:rPr>
-        <w:t>ntree</w:t>
-      </w:r>
-      <w:proofErr w:type="spellEnd"/>
-      <w:r>
-        <w:rPr>
-          <w:bCs/>
-          <w:color w:val="0D0D0D" w:themeColor="text1" w:themeTint="F2"/>
-        </w:rPr>
-        <w:t xml:space="preserve">, </w:t>
-      </w:r>
-      <w:proofErr w:type="spellStart"/>
-      <w:r>
-        <w:rPr>
-          <w:bCs/>
-          <w:color w:val="0D0D0D" w:themeColor="text1" w:themeTint="F2"/>
-        </w:rPr>
-        <w:t>mtry</w:t>
-      </w:r>
-      <w:proofErr w:type="spellEnd"/>
-      <w:r>
-        <w:rPr>
-          <w:bCs/>
-          <w:color w:val="0D0D0D" w:themeColor="text1" w:themeTint="F2"/>
-        </w:rPr>
-        <w:t xml:space="preserve"> and max nodes were changed to 800, 4 and 24 this created a slightly higher accuracy.</w:t>
+      <w:r>
+        <w:rPr>
+          <w:bCs/>
+          <w:color w:val="0D0D0D" w:themeColor="text1" w:themeTint="F2"/>
+        </w:rPr>
+        <w:t>, mtry and max nodes were changed to 800, 4 and 24 this created a slightly higher accuracy.</w:t>
       </w:r>
       <w:r>
         <w:rPr>
@@ -2976,23 +2664,7 @@
           <w:bCs/>
           <w:color w:val="0D0D0D" w:themeColor="text1" w:themeTint="F2"/>
         </w:rPr>
-        <w:t xml:space="preserve">. While the optimised model had an accuracy of 84.78%, an error rate of 15.94% and </w:t>
-      </w:r>
-      <w:proofErr w:type="gramStart"/>
-      <w:r>
-        <w:rPr>
-          <w:bCs/>
-          <w:color w:val="0D0D0D" w:themeColor="text1" w:themeTint="F2"/>
-        </w:rPr>
-        <w:t>a</w:t>
-      </w:r>
-      <w:proofErr w:type="gramEnd"/>
-      <w:r>
-        <w:rPr>
-          <w:bCs/>
-          <w:color w:val="0D0D0D" w:themeColor="text1" w:themeTint="F2"/>
-        </w:rPr>
-        <w:t xml:space="preserve"> AUC value of </w:t>
+        <w:t xml:space="preserve">. While the optimised model had an accuracy of 84.78%, an error rate of 15.94% and a AUC value of </w:t>
       </w:r>
       <w:r>
         <w:rPr>

</xml_diff>

<commit_message>
report finished minus references.
</commit_message>
<xml_diff>
--- a/PMIM402 - Machine Learning in Healthcare /Assignment/Health Care ML/Assignment.docx
+++ b/PMIM402 - Machine Learning in Healthcare /Assignment/Health Care ML/Assignment.docx
@@ -153,13 +153,7 @@
       </w:r>
       <w:proofErr w:type="spellEnd"/>
       <w:r>
-        <w:t xml:space="preserve"> is the ended cluster predictions, so in essence</w:t>
-      </w:r>
-      <w:r>
-        <w:t xml:space="preserve"> these outputs</w:t>
-      </w:r>
-      <w:r>
-        <w:t xml:space="preserve"> are the labels. As K-Means is an unsupervised algorithm these are not needed and are a way for us to check that the algorithm has plotted/predicted well.</w:t>
+        <w:t xml:space="preserve"> is the intended cluster predictions, so in essence, these outputs are the labels. As K-Means is an unsupervised algorithm, these are not needed and are a way for us to check that the algorithm has plotted/predicted well.</w:t>
       </w:r>
     </w:p>
     <w:p>
@@ -550,8 +544,9 @@
                 <w:sz w:val="22"/>
                 <w:szCs w:val="22"/>
               </w:rPr>
-              <w:t xml:space="preserve">  505.1190</w:t>
+              <w:t xml:space="preserve"> 505.1190</w:t>
             </w:r>
+            <w:proofErr w:type="gramStart"/>
             <w:r>
               <w:rPr>
                 <w:rFonts w:ascii="Calibri" w:hAnsi="Calibri" w:cs="Calibri"/>
@@ -566,7 +561,16 @@
                 <w:sz w:val="22"/>
                 <w:szCs w:val="22"/>
               </w:rPr>
-              <w:t xml:space="preserve">  938.7798</w:t>
+              <w:t xml:space="preserve">  938</w:t>
+            </w:r>
+            <w:proofErr w:type="gramEnd"/>
+            <w:r>
+              <w:rPr>
+                <w:rFonts w:ascii="Calibri" w:hAnsi="Calibri" w:cs="Calibri"/>
+                <w:sz w:val="22"/>
+                <w:szCs w:val="22"/>
+              </w:rPr>
+              <w:t>.7798</w:t>
             </w:r>
           </w:p>
         </w:tc>
@@ -900,7 +904,7 @@
           <w:sz w:val="22"/>
           <w:szCs w:val="22"/>
         </w:rPr>
-        <w:t>That as the cluster k numbers gets bigger the distance between the datapoints or variance per cluster is getting bigger. Showing that the datapoints are quite far apart from the centroids and not a very good k value to be using.</w:t>
+        <w:t>That as the cluster k number gets bigger, the distance between the data points or variance per cluster is getting bigger. Therefore, showing that the data</w:t>
       </w:r>
       <w:r>
         <w:rPr>
@@ -909,6 +913,14 @@
           <w:szCs w:val="22"/>
         </w:rPr>
         <w:t xml:space="preserve"> </w:t>
+      </w:r>
+      <w:r>
+        <w:rPr>
+          <w:rFonts w:ascii="Calibri" w:hAnsi="Calibri" w:cs="Calibri"/>
+          <w:sz w:val="22"/>
+          <w:szCs w:val="22"/>
+        </w:rPr>
+        <w:t xml:space="preserve">points are pretty far apart from the centroids (centres of the clusters) shows not to be a very good k value to be using. </w:t>
       </w:r>
     </w:p>
     <w:p>
@@ -960,11 +972,12 @@
     </w:p>
     <w:p>
       <w:r>
-        <w:t>When we look at the data points visualisations, we can see many overlapping of the data points, which is expected regarding the dataset's high dimensionality nature. However, the data does not seem to cluster well. For example, when we have 5 clusters compare to just the 2 clusters and with the within-cluster</w:t>
-      </w:r>
-      <w:r>
-        <w:rPr>
-          <w:rStyle w:val="Emphasis"/>
+        <w:t>When we look at the data points visualisations, we can see the cluster boundaries' overlapping, which is expected due to the dataset's high dimensionality nature. However, the data does not seem to cluster well. For example, when we have 5 clusters compare to just the 2 clusters and with the within-cluster</w:t>
+      </w:r>
+      <w:r>
+        <w:rPr>
+          <w:i/>
+          <w:iCs/>
           <w:color w:val="0E101A"/>
         </w:rPr>
         <w:t> sum of squared errors</w:t>
@@ -1360,22 +1373,19 @@
     <w:p>
       <w:pPr>
         <w:pStyle w:val="NormalWeb"/>
-      </w:pPr>
-      <w:r>
         <w:rPr>
           <w:rFonts w:ascii="Calibri" w:hAnsi="Calibri" w:cs="Calibri"/>
           <w:sz w:val="22"/>
           <w:szCs w:val="22"/>
         </w:rPr>
-        <w:t>The method used to configure the distribution is the Euclidean distance while the method used for</w:t>
-      </w:r>
+      </w:pPr>
       <w:r>
         <w:rPr>
           <w:rFonts w:ascii="Calibri" w:hAnsi="Calibri" w:cs="Calibri"/>
           <w:sz w:val="22"/>
           <w:szCs w:val="22"/>
         </w:rPr>
-        <w:t xml:space="preserve"> linking</w:t>
+        <w:t xml:space="preserve">The method used to configure the distribution is the Euclidean distance, while the method used for linking the hierarchical cluster is the average method. </w:t>
       </w:r>
       <w:r>
         <w:rPr>
@@ -1383,7 +1393,7 @@
           <w:sz w:val="22"/>
           <w:szCs w:val="22"/>
         </w:rPr>
-        <w:t xml:space="preserve"> the hierarchical cluster is </w:t>
+        <w:t>The average link method is an average of all the distance pairs</w:t>
       </w:r>
       <w:r>
         <w:rPr>
@@ -1391,7 +1401,7 @@
           <w:sz w:val="22"/>
           <w:szCs w:val="22"/>
         </w:rPr>
-        <w:t>the</w:t>
+        <w:t xml:space="preserve">. </w:t>
       </w:r>
       <w:r>
         <w:rPr>
@@ -1399,7 +1409,7 @@
           <w:sz w:val="22"/>
           <w:szCs w:val="22"/>
         </w:rPr>
-        <w:t xml:space="preserve"> average </w:t>
+        <w:t>This method takes an average of the distributed Euclidean distance to create a hierarchy of the data clusters</w:t>
       </w:r>
       <w:r>
         <w:rPr>
@@ -1407,7 +1417,18 @@
           <w:sz w:val="22"/>
           <w:szCs w:val="22"/>
         </w:rPr>
-        <w:t xml:space="preserve">method. This takes an average </w:t>
+        <w:t xml:space="preserve"> </w:t>
+      </w:r>
+      <w:r>
+        <w:t>\cite{</w:t>
+      </w:r>
+      <w:proofErr w:type="spellStart"/>
+      <w:r>
+        <w:t>statsds</w:t>
+      </w:r>
+      <w:proofErr w:type="spellEnd"/>
+      <w:r>
+        <w:t>}</w:t>
       </w:r>
       <w:r>
         <w:rPr>
@@ -1415,31 +1436,7 @@
           <w:sz w:val="22"/>
           <w:szCs w:val="22"/>
         </w:rPr>
-        <w:t>of the distributed Euclidean distance</w:t>
-      </w:r>
-      <w:r>
-        <w:rPr>
-          <w:rFonts w:ascii="Calibri" w:hAnsi="Calibri" w:cs="Calibri"/>
-          <w:sz w:val="22"/>
-          <w:szCs w:val="22"/>
-        </w:rPr>
-        <w:t xml:space="preserve"> to then create a </w:t>
-      </w:r>
-      <w:r>
-        <w:rPr>
-          <w:rFonts w:ascii="Calibri" w:hAnsi="Calibri" w:cs="Calibri"/>
-          <w:sz w:val="22"/>
-          <w:szCs w:val="22"/>
-        </w:rPr>
-        <w:t>hierarchy</w:t>
-      </w:r>
-      <w:r>
-        <w:rPr>
-          <w:rFonts w:ascii="Calibri" w:hAnsi="Calibri" w:cs="Calibri"/>
-          <w:sz w:val="22"/>
-          <w:szCs w:val="22"/>
-        </w:rPr>
-        <w:t>.</w:t>
+        <w:t xml:space="preserve">. </w:t>
       </w:r>
     </w:p>
     <w:p>
@@ -1490,7 +1487,23 @@
     <w:p/>
     <w:p>
       <w:r>
-        <w:t>It shows the flow and the link of the clustering well. However, due to it being an average of the data values from the centroids, a lot of information can potentially be lost with it.</w:t>
+        <w:t>It shows the flow and the link of the clustering well and can get visualised easily, making it easy to follow. Hierarchical clustering is also an excellent way to be able to detect outliers. The average link method also works as a compromise between the single link, a greedy method, and the complete linkage \cite{</w:t>
+      </w:r>
+      <w:proofErr w:type="spellStart"/>
+      <w:r>
+        <w:t>statsds</w:t>
+      </w:r>
+      <w:proofErr w:type="spellEnd"/>
+      <w:r>
+        <w:t>}. However, due to its being an average of the centroids' data values, much information can potentially be lost. Additionally, Hierarchical clustering does not scale well to large datasets; therefore, this type of model is only good with modest-sized datasets \cite{</w:t>
+      </w:r>
+      <w:proofErr w:type="spellStart"/>
+      <w:r>
+        <w:t>statsds</w:t>
+      </w:r>
+      <w:proofErr w:type="spellEnd"/>
+      <w:r>
+        <w:t>}.</w:t>
       </w:r>
     </w:p>
     <w:p/>
@@ -1563,28 +1576,7 @@
           <w:bCs/>
           <w:color w:val="0D0D0D" w:themeColor="text1" w:themeTint="F2"/>
         </w:rPr>
-        <w:t>The data</w:t>
-      </w:r>
-      <w:r>
-        <w:rPr>
-          <w:bCs/>
-          <w:color w:val="0D0D0D" w:themeColor="text1" w:themeTint="F2"/>
-        </w:rPr>
-        <w:t xml:space="preserve"> </w:t>
-      </w:r>
-      <w:r>
-        <w:rPr>
-          <w:bCs/>
-          <w:color w:val="0D0D0D" w:themeColor="text1" w:themeTint="F2"/>
-        </w:rPr>
-        <w:t xml:space="preserve">frame </w:t>
-      </w:r>
-      <w:r>
-        <w:rPr>
-          <w:bCs/>
-          <w:color w:val="0D0D0D" w:themeColor="text1" w:themeTint="F2"/>
-        </w:rPr>
-        <w:t xml:space="preserve">first had the variables X and </w:t>
+        <w:t xml:space="preserve">The data frame first had the variables X and </w:t>
       </w:r>
       <w:proofErr w:type="spellStart"/>
       <w:r>
@@ -1600,7 +1592,7 @@
           <w:bCs/>
           <w:color w:val="0D0D0D" w:themeColor="text1" w:themeTint="F2"/>
         </w:rPr>
-        <w:t xml:space="preserve"> removed due to these values not having any significant values. X Is just the column number originally and </w:t>
+        <w:t xml:space="preserve"> removed due to these values not having any significant values. X seems to be the original column number, and </w:t>
       </w:r>
       <w:proofErr w:type="spellStart"/>
       <w:r>
@@ -1616,67 +1608,53 @@
           <w:bCs/>
           <w:color w:val="0D0D0D" w:themeColor="text1" w:themeTint="F2"/>
         </w:rPr>
-        <w:t xml:space="preserve"> is the auto id number given to the patient when they are first entered into a database system.</w:t>
-      </w:r>
-    </w:p>
-    <w:p>
-      <w:pPr>
-        <w:rPr>
-          <w:bCs/>
-          <w:color w:val="0D0D0D" w:themeColor="text1" w:themeTint="F2"/>
-        </w:rPr>
-      </w:pPr>
-    </w:p>
-    <w:p>
-      <w:pPr>
-        <w:rPr>
-          <w:bCs/>
-          <w:color w:val="0D0D0D" w:themeColor="text1" w:themeTint="F2"/>
-        </w:rPr>
-      </w:pPr>
-      <w:r>
-        <w:rPr>
-          <w:bCs/>
-          <w:color w:val="0D0D0D" w:themeColor="text1" w:themeTint="F2"/>
-        </w:rPr>
-        <w:t>The data frame then has any NA values removed and the class variable is converted to a factor value.</w:t>
-      </w:r>
-      <w:r>
-        <w:rPr>
-          <w:bCs/>
-          <w:color w:val="0D0D0D" w:themeColor="text1" w:themeTint="F2"/>
-        </w:rPr>
-        <w:t xml:space="preserve"> This was done in order to make sure that all the variables had values and that any observations that had missing values would be removed completely from the dataset. The class changed to a factor was done to allow the algorithms to know that the class is are a category data type that is needed to classify the data predictions.</w:t>
-      </w:r>
-    </w:p>
-    <w:p>
-      <w:pPr>
-        <w:rPr>
-          <w:bCs/>
-          <w:color w:val="0D0D0D" w:themeColor="text1" w:themeTint="F2"/>
-        </w:rPr>
-      </w:pPr>
-    </w:p>
-    <w:p>
-      <w:pPr>
-        <w:rPr>
-          <w:bCs/>
-          <w:color w:val="0D0D0D" w:themeColor="text1" w:themeTint="F2"/>
-        </w:rPr>
-      </w:pPr>
-      <w:r>
-        <w:rPr>
-          <w:bCs/>
-          <w:color w:val="0D0D0D" w:themeColor="text1" w:themeTint="F2"/>
-        </w:rPr>
-        <w:t>The data frame is then spilt into a train and test set while a 75-25% split to the data.</w:t>
-      </w:r>
-      <w:r>
-        <w:rPr>
-          <w:bCs/>
-          <w:color w:val="0D0D0D" w:themeColor="text1" w:themeTint="F2"/>
-        </w:rPr>
-        <w:t xml:space="preserve"> This was done to allow us to see how well the models would predict on an unseen dataset. The 75% of the data was used to train the model while the 25% withheld was used to test the model’s predictions.</w:t>
+        <w:t xml:space="preserve"> is the auto-id number given to the patient when they first enter a database system.</w:t>
+      </w:r>
+    </w:p>
+    <w:p>
+      <w:pPr>
+        <w:rPr>
+          <w:bCs/>
+          <w:color w:val="0D0D0D" w:themeColor="text1" w:themeTint="F2"/>
+        </w:rPr>
+      </w:pPr>
+    </w:p>
+    <w:p>
+      <w:pPr>
+        <w:rPr>
+          <w:bCs/>
+          <w:color w:val="0D0D0D" w:themeColor="text1" w:themeTint="F2"/>
+        </w:rPr>
+      </w:pPr>
+      <w:r>
+        <w:rPr>
+          <w:bCs/>
+          <w:color w:val="0D0D0D" w:themeColor="text1" w:themeTint="F2"/>
+        </w:rPr>
+        <w:t>The data frame then has any NA values removed, and the class variable gets converted to a factor value. The NA values get removed to ensure that all the variables had values and that any observations that had missing values would be removed entirely from the dataset. The class changed to a factor to allow the algorithms to know that the class is a category data type that is needed to classify the data predictions.</w:t>
+      </w:r>
+    </w:p>
+    <w:p>
+      <w:pPr>
+        <w:rPr>
+          <w:bCs/>
+          <w:color w:val="0D0D0D" w:themeColor="text1" w:themeTint="F2"/>
+        </w:rPr>
+      </w:pPr>
+    </w:p>
+    <w:p>
+      <w:pPr>
+        <w:rPr>
+          <w:bCs/>
+          <w:color w:val="0D0D0D" w:themeColor="text1" w:themeTint="F2"/>
+        </w:rPr>
+      </w:pPr>
+      <w:r>
+        <w:rPr>
+          <w:bCs/>
+          <w:color w:val="0D0D0D" w:themeColor="text1" w:themeTint="F2"/>
+        </w:rPr>
+        <w:t>The data frame then split into a train and test set while a 75-25% split to the data. The split of the dataset got done to see how well the models would predict an unseen dataset. 75% of the data got used to train the model, while the 25% withheld was used to test the model’s predictions.</w:t>
       </w:r>
     </w:p>
     <w:p>
@@ -1759,35 +1737,14 @@
           <w:bCs/>
           <w:color w:val="0D0D0D" w:themeColor="text1" w:themeTint="F2"/>
         </w:rPr>
-        <w:t>There are two ways we can determine how well this model can predict. We could use its accuracy percentage while it was training,</w:t>
-      </w:r>
-      <w:r>
-        <w:rPr>
-          <w:bCs/>
-          <w:color w:val="0D0D0D" w:themeColor="text1" w:themeTint="F2"/>
-        </w:rPr>
-        <w:t xml:space="preserve"> which was 77.83%,</w:t>
-      </w:r>
-      <w:r>
-        <w:rPr>
-          <w:bCs/>
-          <w:color w:val="0D0D0D" w:themeColor="text1" w:themeTint="F2"/>
-        </w:rPr>
-        <w:t xml:space="preserve"> and we can also use its confusion matrix output to show how well it predicted correctly or </w:t>
-      </w:r>
-      <w:r>
-        <w:rPr>
-          <w:bCs/>
-          <w:color w:val="0D0D0D" w:themeColor="text1" w:themeTint="F2"/>
-        </w:rPr>
-        <w:t xml:space="preserve">incorrectly </w:t>
-      </w:r>
-      <w:r>
-        <w:rPr>
-          <w:bCs/>
-          <w:color w:val="0D0D0D" w:themeColor="text1" w:themeTint="F2"/>
-        </w:rPr>
-        <w:t xml:space="preserve">predicted. </w:t>
+        <w:t>There are two ways we can determine how well this model can predict. We could use its accuracy percentage while training, which was 77.83%. We can also use its confusion matrix output to show how well it predicted correctly or incorrectly predicted</w:t>
+      </w:r>
+      <w:r>
+        <w:rPr>
+          <w:bCs/>
+          <w:color w:val="0D0D0D" w:themeColor="text1" w:themeTint="F2"/>
+        </w:rPr>
+        <w:t xml:space="preserve">. </w:t>
       </w:r>
     </w:p>
     <w:p>
@@ -1842,16 +1799,32 @@
           <w:bCs/>
           <w:color w:val="0D0D0D" w:themeColor="text1" w:themeTint="F2"/>
         </w:rPr>
-        <w:t>21 people have been misclassified as developing heart disease but actually did not have it. This output was found when predicting using the testing dataset and the output was showing in the confusion matrix.</w:t>
-      </w:r>
-    </w:p>
-    <w:p>
-      <w:pPr>
-        <w:rPr>
-          <w:bCs/>
-          <w:color w:val="0D0D0D" w:themeColor="text1" w:themeTint="F2"/>
-        </w:rPr>
-      </w:pPr>
+        <w:t xml:space="preserve">Twenty-one people have gotten misclassified as developing heart disease but did not have it. This output got discovered when predicting using the testing dataset, and the output was shown in the confusion matrix. A confusion matrix (CM) is a method used to see how well a model has predicted. A CM requires having labelled data and shows how the model predicts </w:t>
+      </w:r>
+      <w:r>
+        <w:rPr>
+          <w:bCs/>
+          <w:color w:val="0D0D0D" w:themeColor="text1" w:themeTint="F2"/>
+        </w:rPr>
+        <w:lastRenderedPageBreak/>
+        <w:t>every data point into one of four categories. These four categories are True Positive – Top left, False Positive (Type 1 error) – top right, False Negative (Type 2 error) – bottom left, True Negative – bottom right \ref{</w:t>
+      </w:r>
+      <w:proofErr w:type="spellStart"/>
+      <w:r>
+        <w:rPr>
+          <w:bCs/>
+          <w:color w:val="0D0D0D" w:themeColor="text1" w:themeTint="F2"/>
+        </w:rPr>
+        <w:t>dsfs</w:t>
+      </w:r>
+      <w:proofErr w:type="spellEnd"/>
+      <w:r>
+        <w:rPr>
+          <w:bCs/>
+          <w:color w:val="0D0D0D" w:themeColor="text1" w:themeTint="F2"/>
+        </w:rPr>
+        <w:t>}.</w:t>
+      </w:r>
     </w:p>
     <w:p>
       <w:pPr>
@@ -1866,7 +1839,6 @@
           <w:noProof/>
           <w:color w:val="0D0D0D" w:themeColor="text1" w:themeTint="F2"/>
         </w:rPr>
-        <w:lastRenderedPageBreak/>
         <w:drawing>
           <wp:inline distT="0" distB="0" distL="0" distR="0" wp14:anchorId="470456C2" wp14:editId="546BFE23">
             <wp:extent cx="1917700" cy="1054100"/>
@@ -1917,6 +1889,28 @@
           <w:color w:val="0D0D0D" w:themeColor="text1" w:themeTint="F2"/>
         </w:rPr>
       </w:pPr>
+      <w:r>
+        <w:rPr>
+          <w:bCs/>
+          <w:color w:val="0D0D0D" w:themeColor="text1" w:themeTint="F2"/>
+        </w:rPr>
+        <w:t xml:space="preserve">Ref: </w:t>
+      </w:r>
+      <w:r>
+        <w:rPr>
+          <w:bCs/>
+          <w:color w:val="0D0D0D" w:themeColor="text1" w:themeTint="F2"/>
+        </w:rPr>
+        <w:t>data science from scratch (book)</w:t>
+      </w:r>
+    </w:p>
+    <w:p>
+      <w:pPr>
+        <w:rPr>
+          <w:bCs/>
+          <w:color w:val="0D0D0D" w:themeColor="text1" w:themeTint="F2"/>
+        </w:rPr>
+      </w:pPr>
     </w:p>
     <w:p>
       <w:pPr>
@@ -2032,21 +2026,14 @@
           <w:bCs/>
           <w:color w:val="0D0D0D" w:themeColor="text1" w:themeTint="F2"/>
         </w:rPr>
-        <w:t xml:space="preserve">The Area Under Curve (AUC) is another accuracy predictor. The AUC for the naïve bayes model was </w:t>
-      </w:r>
-      <w:r>
-        <w:rPr>
-          <w:bCs/>
-          <w:color w:val="0D0D0D" w:themeColor="text1" w:themeTint="F2"/>
-        </w:rPr>
-        <w:t>0.8821053</w:t>
-      </w:r>
-      <w:r>
-        <w:rPr>
-          <w:bCs/>
-          <w:color w:val="0D0D0D" w:themeColor="text1" w:themeTint="F2"/>
-        </w:rPr>
-        <w:t>, as well as a confusion matrix can be used to determine accuracy.</w:t>
+        <w:t>The Area Under Curve (AUC) is another accuracy predictor. The AUC figures out the area under the ROC curve. A perfect classifier would have a ROC AUC score of 1, where a classifier that is done to pure randomness would equal 0.5. Therefore, the higher the AUC score, the better the classifier. The AUC score is helpful when two ROC curves are close and hard to determine by the naked eye. The AUC for the naïve Bayes model was 0.8821053, as well as a confusion matrix can be used to determine accuracy</w:t>
+      </w:r>
+      <w:r>
+        <w:rPr>
+          <w:bCs/>
+          <w:color w:val="0D0D0D" w:themeColor="text1" w:themeTint="F2"/>
+        </w:rPr>
+        <w:t>.</w:t>
       </w:r>
     </w:p>
     <w:p>
@@ -2062,6 +2049,7 @@
         <w:pStyle w:val="Heading2"/>
       </w:pPr>
       <w:r>
+        <w:lastRenderedPageBreak/>
         <w:t>Random Forest:</w:t>
       </w:r>
     </w:p>
@@ -2110,7 +2098,23 @@
           <w:bCs/>
           <w:color w:val="0D0D0D" w:themeColor="text1" w:themeTint="F2"/>
         </w:rPr>
-        <w:t>The same dataset and train test split data was used as the naïve bayes. So all the pre-processing was the same as before. No additional processing was done.</w:t>
+        <w:t xml:space="preserve">he same dataset and train test split data were used as the naïve Bayes. </w:t>
+      </w:r>
+      <w:proofErr w:type="gramStart"/>
+      <w:r>
+        <w:rPr>
+          <w:bCs/>
+          <w:color w:val="0D0D0D" w:themeColor="text1" w:themeTint="F2"/>
+        </w:rPr>
+        <w:t>So</w:t>
+      </w:r>
+      <w:proofErr w:type="gramEnd"/>
+      <w:r>
+        <w:rPr>
+          <w:bCs/>
+          <w:color w:val="0D0D0D" w:themeColor="text1" w:themeTint="F2"/>
+        </w:rPr>
+        <w:t xml:space="preserve"> all the pre-processing was the same as before. No additional processing got done as both these models do not need any additional modifications to the dataset to work.</w:t>
       </w:r>
     </w:p>
     <w:p>
@@ -2163,7 +2167,6 @@
           <w:color w:val="0D0D0D" w:themeColor="text1" w:themeTint="F2"/>
           <w:lang w:eastAsia="en-GB"/>
         </w:rPr>
-        <w:lastRenderedPageBreak/>
         <w:t>How accurately can the classifier predict those that develop heart disease? What is in the output that signifies this?</w:t>
       </w:r>
     </w:p>
@@ -2211,6 +2214,61 @@
           <w:color w:val="0D0D0D" w:themeColor="text1" w:themeTint="F2"/>
         </w:rPr>
       </w:pPr>
+    </w:p>
+    <w:p>
+      <w:pPr>
+        <w:pStyle w:val="ListParagraph"/>
+        <w:numPr>
+          <w:ilvl w:val="1"/>
+          <w:numId w:val="4"/>
+        </w:numPr>
+        <w:rPr>
+          <w:rFonts w:eastAsia="Times New Roman" w:cs="Times New Roman"/>
+          <w:b/>
+          <w:color w:val="0D0D0D" w:themeColor="text1" w:themeTint="F2"/>
+          <w:lang w:eastAsia="en-GB"/>
+        </w:rPr>
+      </w:pPr>
+      <w:r>
+        <w:rPr>
+          <w:rFonts w:eastAsia="Times New Roman" w:cs="Times New Roman"/>
+          <w:b/>
+          <w:color w:val="0D0D0D" w:themeColor="text1" w:themeTint="F2"/>
+          <w:lang w:eastAsia="en-GB"/>
+        </w:rPr>
+        <w:t>How many people are misclassified as developing heart disease? Where is this answer found in the output?</w:t>
+      </w:r>
+    </w:p>
+    <w:p>
+      <w:pPr>
+        <w:rPr>
+          <w:bCs/>
+          <w:color w:val="0D0D0D" w:themeColor="text1" w:themeTint="F2"/>
+        </w:rPr>
+      </w:pPr>
+    </w:p>
+    <w:p>
+      <w:pPr>
+        <w:rPr>
+          <w:bCs/>
+          <w:color w:val="0D0D0D" w:themeColor="text1" w:themeTint="F2"/>
+        </w:rPr>
+      </w:pPr>
+      <w:r>
+        <w:rPr>
+          <w:bCs/>
+          <w:color w:val="0D0D0D" w:themeColor="text1" w:themeTint="F2"/>
+        </w:rPr>
+        <w:t>14 people were misclassified as developing heart disease. This answer was found in the top right of the confusion matrix, or the false positive section of the matrix.</w:t>
+      </w:r>
+    </w:p>
+    <w:p>
+      <w:pPr>
+        <w:rPr>
+          <w:bCs/>
+          <w:color w:val="0D0D0D" w:themeColor="text1" w:themeTint="F2"/>
+        </w:rPr>
+      </w:pPr>
       <w:r>
         <w:rPr>
           <w:bCs/>
@@ -2218,7 +2276,7 @@
           <w:color w:val="0D0D0D" w:themeColor="text1" w:themeTint="F2"/>
         </w:rPr>
         <w:drawing>
-          <wp:inline distT="0" distB="0" distL="0" distR="0" wp14:anchorId="62E6422A" wp14:editId="41D466C9">
+          <wp:inline distT="0" distB="0" distL="0" distR="0" wp14:anchorId="763DC52D" wp14:editId="3AC25984">
             <wp:extent cx="1608667" cy="762000"/>
             <wp:effectExtent l="0" t="0" r="4445" b="0"/>
             <wp:docPr id="7" name="Picture 7" descr="A picture containing table&#10;&#10;Description automatically generated"/>
@@ -2262,61 +2320,6 @@
     </w:p>
     <w:p>
       <w:pPr>
-        <w:pStyle w:val="ListParagraph"/>
-        <w:numPr>
-          <w:ilvl w:val="1"/>
-          <w:numId w:val="4"/>
-        </w:numPr>
-        <w:rPr>
-          <w:rFonts w:eastAsia="Times New Roman" w:cs="Times New Roman"/>
-          <w:b/>
-          <w:color w:val="0D0D0D" w:themeColor="text1" w:themeTint="F2"/>
-          <w:lang w:eastAsia="en-GB"/>
-        </w:rPr>
-      </w:pPr>
-      <w:r>
-        <w:rPr>
-          <w:rFonts w:eastAsia="Times New Roman" w:cs="Times New Roman"/>
-          <w:b/>
-          <w:color w:val="0D0D0D" w:themeColor="text1" w:themeTint="F2"/>
-          <w:lang w:eastAsia="en-GB"/>
-        </w:rPr>
-        <w:t>How many people are misclassified as developing heart disease? Where is this answer found in the output?</w:t>
-      </w:r>
-    </w:p>
-    <w:p>
-      <w:pPr>
-        <w:rPr>
-          <w:bCs/>
-          <w:color w:val="0D0D0D" w:themeColor="text1" w:themeTint="F2"/>
-        </w:rPr>
-      </w:pPr>
-    </w:p>
-    <w:p>
-      <w:pPr>
-        <w:rPr>
-          <w:bCs/>
-          <w:color w:val="0D0D0D" w:themeColor="text1" w:themeTint="F2"/>
-        </w:rPr>
-      </w:pPr>
-      <w:r>
-        <w:rPr>
-          <w:bCs/>
-          <w:color w:val="0D0D0D" w:themeColor="text1" w:themeTint="F2"/>
-        </w:rPr>
-        <w:t>14 people were misclassified as developing heart disease. This answer was found in the top right of the confusion matrix, or the false positive section of the matrix.</w:t>
-      </w:r>
-    </w:p>
-    <w:p>
-      <w:pPr>
-        <w:rPr>
-          <w:bCs/>
-          <w:color w:val="0D0D0D" w:themeColor="text1" w:themeTint="F2"/>
-        </w:rPr>
-      </w:pPr>
-    </w:p>
-    <w:p>
-      <w:pPr>
         <w:rPr>
           <w:bCs/>
           <w:color w:val="0D0D0D" w:themeColor="text1" w:themeTint="F2"/>
@@ -2363,6 +2366,7 @@
         <w:rPr>
           <w:noProof/>
         </w:rPr>
+        <w:lastRenderedPageBreak/>
         <w:drawing>
           <wp:inline distT="0" distB="0" distL="0" distR="0" wp14:anchorId="06678BA7" wp14:editId="408F16A6">
             <wp:extent cx="5727700" cy="4590415"/>
@@ -2409,7 +2413,13 @@
     <w:p/>
     <w:p>
       <w:r>
-        <w:t xml:space="preserve">Another metric that can be used to measure accuracy is a confusion matrix as well as AUC (Area Under Curve).  A CM has been shown above and the AUC for the random forest was </w:t>
+        <w:t>Another metric that can be used to measure accuracy is a confusion matrix as well as AUC</w:t>
+      </w:r>
+      <w:r>
+        <w:t>.</w:t>
+      </w:r>
+      <w:r>
+        <w:t xml:space="preserve"> A CM has been shown above and the AUC for the random forest was </w:t>
       </w:r>
       <w:r>
         <w:rPr>
@@ -2432,7 +2442,6 @@
         <w:pStyle w:val="Heading2"/>
       </w:pPr>
       <w:r>
-        <w:lastRenderedPageBreak/>
         <w:t>Random Forrest</w:t>
       </w:r>
       <w:r>
@@ -2487,70 +2496,7 @@
           <w:bCs/>
           <w:color w:val="0D0D0D" w:themeColor="text1" w:themeTint="F2"/>
         </w:rPr>
-        <w:t xml:space="preserve">The random forest </w:t>
-      </w:r>
-      <w:r>
-        <w:rPr>
-          <w:bCs/>
-          <w:color w:val="0D0D0D" w:themeColor="text1" w:themeTint="F2"/>
-        </w:rPr>
-        <w:t>performed</w:t>
-      </w:r>
-      <w:r>
-        <w:rPr>
-          <w:bCs/>
-          <w:color w:val="0D0D0D" w:themeColor="text1" w:themeTint="F2"/>
-        </w:rPr>
-        <w:t xml:space="preserve"> better than the naïve bayes model when compared on the ROC graph</w:t>
-      </w:r>
-      <w:r>
-        <w:rPr>
-          <w:bCs/>
-          <w:color w:val="0D0D0D" w:themeColor="text1" w:themeTint="F2"/>
-        </w:rPr>
-        <w:t>, AUC value and the accuracy percentage with training</w:t>
-      </w:r>
-      <w:r>
-        <w:rPr>
-          <w:bCs/>
-          <w:color w:val="0D0D0D" w:themeColor="text1" w:themeTint="F2"/>
-        </w:rPr>
-        <w:t xml:space="preserve">. The random forest was getting a higher true positive rate to a </w:t>
-      </w:r>
-      <w:r>
-        <w:rPr>
-          <w:bCs/>
-          <w:color w:val="0D0D0D" w:themeColor="text1" w:themeTint="F2"/>
-        </w:rPr>
-        <w:t>lowers false positive value compared to the naïve bayes model. Due to the random forest doing better, it was decided to try and improve this model b</w:t>
-      </w:r>
-      <w:r>
-        <w:rPr>
-          <w:bCs/>
-          <w:color w:val="0D0D0D" w:themeColor="text1" w:themeTint="F2"/>
-        </w:rPr>
-        <w:t>y</w:t>
-      </w:r>
-      <w:r>
-        <w:rPr>
-          <w:bCs/>
-          <w:color w:val="0D0D0D" w:themeColor="text1" w:themeTint="F2"/>
-        </w:rPr>
-        <w:t xml:space="preserve"> changing</w:t>
-      </w:r>
-      <w:r>
-        <w:rPr>
-          <w:bCs/>
-          <w:color w:val="0D0D0D" w:themeColor="text1" w:themeTint="F2"/>
-        </w:rPr>
-        <w:t xml:space="preserve"> some of the</w:t>
-      </w:r>
-      <w:r>
-        <w:rPr>
-          <w:bCs/>
-          <w:color w:val="0D0D0D" w:themeColor="text1" w:themeTint="F2"/>
-        </w:rPr>
-        <w:t xml:space="preserve"> parameters.</w:t>
+        <w:t>The random forest performed better than the naïve Bayes model compared to on the ROC curve graph, AUC value and the accuracy percentage with training. The random forest was getting a higher true-positive rate to a lower false-positive value than the naïve Bayes model. Due to the random forest doing better than the naive Bayes, it got decided to try and improve this model by changing some of the parameters.</w:t>
       </w:r>
     </w:p>
     <w:p>
@@ -2628,98 +2574,204 @@
           <w:bCs/>
           <w:color w:val="0D0D0D" w:themeColor="text1" w:themeTint="F2"/>
         </w:rPr>
-        <w:t>A</w:t>
-      </w:r>
-      <w:r>
-        <w:rPr>
-          <w:bCs/>
-          <w:color w:val="0D0D0D" w:themeColor="text1" w:themeTint="F2"/>
-        </w:rPr>
-        <w:t xml:space="preserve"> random forest combines </w:t>
-      </w:r>
-      <w:r>
-        <w:rPr>
-          <w:bCs/>
-          <w:color w:val="0D0D0D" w:themeColor="text1" w:themeTint="F2"/>
-        </w:rPr>
-        <w:t>multiple</w:t>
-      </w:r>
-      <w:r>
-        <w:rPr>
-          <w:bCs/>
-          <w:color w:val="0D0D0D" w:themeColor="text1" w:themeTint="F2"/>
-        </w:rPr>
-        <w:t xml:space="preserve"> decision trees</w:t>
-      </w:r>
-      <w:r>
-        <w:rPr>
-          <w:bCs/>
-          <w:color w:val="0D0D0D" w:themeColor="text1" w:themeTint="F2"/>
-        </w:rPr>
-        <w:t xml:space="preserve"> (depending on the amount specified for training). The random forest then</w:t>
-      </w:r>
-      <w:r>
-        <w:rPr>
-          <w:bCs/>
-          <w:color w:val="0D0D0D" w:themeColor="text1" w:themeTint="F2"/>
-        </w:rPr>
-        <w:t xml:space="preserve"> trains each </w:t>
-      </w:r>
-      <w:r>
-        <w:rPr>
-          <w:bCs/>
-          <w:color w:val="0D0D0D" w:themeColor="text1" w:themeTint="F2"/>
-        </w:rPr>
-        <w:t>of the decision trees</w:t>
-      </w:r>
-      <w:r>
-        <w:rPr>
-          <w:bCs/>
-          <w:color w:val="0D0D0D" w:themeColor="text1" w:themeTint="F2"/>
-        </w:rPr>
-        <w:t xml:space="preserve"> on a slightly different set of the observations, splitting nodes in each tree considering a limited number of the features. The final prediction of the random forest </w:t>
-      </w:r>
-      <w:r>
-        <w:rPr>
-          <w:bCs/>
-          <w:color w:val="0D0D0D" w:themeColor="text1" w:themeTint="F2"/>
-        </w:rPr>
-        <w:t>is</w:t>
-      </w:r>
-      <w:r>
-        <w:rPr>
-          <w:bCs/>
-          <w:color w:val="0D0D0D" w:themeColor="text1" w:themeTint="F2"/>
-        </w:rPr>
-        <w:t xml:space="preserve"> made by averaging the predictions of each </w:t>
-      </w:r>
-      <w:r>
-        <w:rPr>
-          <w:bCs/>
-          <w:color w:val="0D0D0D" w:themeColor="text1" w:themeTint="F2"/>
-        </w:rPr>
-        <w:t xml:space="preserve">of the </w:t>
-      </w:r>
-      <w:r>
-        <w:rPr>
-          <w:bCs/>
-          <w:color w:val="0D0D0D" w:themeColor="text1" w:themeTint="F2"/>
-        </w:rPr>
-        <w:t>individual tree</w:t>
-      </w:r>
-      <w:r>
-        <w:rPr>
-          <w:bCs/>
-          <w:color w:val="0D0D0D" w:themeColor="text1" w:themeTint="F2"/>
-        </w:rPr>
-        <w:t>s</w:t>
-      </w:r>
-      <w:r>
-        <w:rPr>
-          <w:bCs/>
-          <w:color w:val="0D0D0D" w:themeColor="text1" w:themeTint="F2"/>
-        </w:rPr>
-        <w:t>.</w:t>
+        <w:t>A random forest combines multiple decision trees. The number is depending on the amount specified amount for training.</w:t>
+      </w:r>
+    </w:p>
+    <w:p>
+      <w:pPr>
+        <w:rPr>
+          <w:bCs/>
+          <w:color w:val="0D0D0D" w:themeColor="text1" w:themeTint="F2"/>
+        </w:rPr>
+      </w:pPr>
+    </w:p>
+    <w:p>
+      <w:pPr>
+        <w:rPr>
+          <w:bCs/>
+          <w:color w:val="0D0D0D" w:themeColor="text1" w:themeTint="F2"/>
+        </w:rPr>
+      </w:pPr>
+      <w:r>
+        <w:rPr>
+          <w:bCs/>
+          <w:color w:val="0D0D0D" w:themeColor="text1" w:themeTint="F2"/>
+        </w:rPr>
+        <w:t xml:space="preserve">A decision tree is a versatile ML algorithm that can perform both classification and regression. Decision trees can produce multi-output tasks too. A decision tree will consist of a root node, a left child node and a right child node. If the nodes do not have any child nodes, they get referred to as the leaf node. The leaf node is where the model will provide its </w:t>
+      </w:r>
+      <w:r>
+        <w:rPr>
+          <w:bCs/>
+          <w:color w:val="0D0D0D" w:themeColor="text1" w:themeTint="F2"/>
+        </w:rPr>
+        <w:lastRenderedPageBreak/>
+        <w:t>predicted output \cite{</w:t>
+      </w:r>
+      <w:proofErr w:type="spellStart"/>
+      <w:r>
+        <w:rPr>
+          <w:bCs/>
+          <w:color w:val="0D0D0D" w:themeColor="text1" w:themeTint="F2"/>
+        </w:rPr>
+        <w:t>homl</w:t>
+      </w:r>
+      <w:proofErr w:type="spellEnd"/>
+      <w:r>
+        <w:rPr>
+          <w:bCs/>
+          <w:color w:val="0D0D0D" w:themeColor="text1" w:themeTint="F2"/>
+        </w:rPr>
+        <w:t xml:space="preserve">}. Apart from the leaf node, all the nodes will consist of an if/else style statement. </w:t>
+      </w:r>
+      <w:proofErr w:type="gramStart"/>
+      <w:r>
+        <w:rPr>
+          <w:bCs/>
+          <w:color w:val="0D0D0D" w:themeColor="text1" w:themeTint="F2"/>
+        </w:rPr>
+        <w:t>Therefore</w:t>
+      </w:r>
+      <w:proofErr w:type="gramEnd"/>
+      <w:r>
+        <w:rPr>
+          <w:bCs/>
+          <w:color w:val="0D0D0D" w:themeColor="text1" w:themeTint="F2"/>
+        </w:rPr>
+        <w:t xml:space="preserve"> depending on the outcome will depend on what direction down the tree the data moves (see image below).</w:t>
+      </w:r>
+    </w:p>
+    <w:p>
+      <w:pPr>
+        <w:rPr>
+          <w:bCs/>
+          <w:color w:val="0D0D0D" w:themeColor="text1" w:themeTint="F2"/>
+        </w:rPr>
+      </w:pPr>
+    </w:p>
+    <w:p>
+      <w:r>
+        <w:fldChar w:fldCharType="begin"/>
+      </w:r>
+      <w:r>
+        <w:instrText xml:space="preserve"> INCLUDEPICTURE "https://lh5.googleusercontent.com/d5QSiPN3bIKdLCWkdOlnRLpLleMMo5ut904gtGUBP3Q3244u1BVMHgqkcXeEo9HtLoRU6agt--Y_U_aG1Oxosf7voq9YBcxJOIQ6cW2YiSmQZ2zLLZO-CcVsK46powAHxlPrzoDC" \* MERGEFORMATINET </w:instrText>
+      </w:r>
+      <w:r>
+        <w:fldChar w:fldCharType="separate"/>
+      </w:r>
+      <w:r>
+        <w:rPr>
+          <w:noProof/>
+        </w:rPr>
+        <w:drawing>
+          <wp:inline distT="0" distB="0" distL="0" distR="0" wp14:anchorId="79B6DEA4" wp14:editId="34804033">
+            <wp:extent cx="2935839" cy="1766711"/>
+            <wp:effectExtent l="0" t="0" r="0" b="0"/>
+            <wp:docPr id="30" name="Picture 30" descr="Random Forest Regression: When Does It Fail and Why? - neptune.ai"/>
+            <wp:cNvGraphicFramePr>
+              <a:graphicFrameLocks xmlns:a="http://schemas.openxmlformats.org/drawingml/2006/main" noChangeAspect="1"/>
+            </wp:cNvGraphicFramePr>
+            <a:graphic xmlns:a="http://schemas.openxmlformats.org/drawingml/2006/main">
+              <a:graphicData uri="http://schemas.openxmlformats.org/drawingml/2006/picture">
+                <pic:pic xmlns:pic="http://schemas.openxmlformats.org/drawingml/2006/picture">
+                  <pic:nvPicPr>
+                    <pic:cNvPr id="0" name="Picture 3" descr="Random Forest Regression: When Does It Fail and Why? - neptune.ai"/>
+                    <pic:cNvPicPr>
+                      <a:picLocks noChangeAspect="1" noChangeArrowheads="1"/>
+                    </pic:cNvPicPr>
+                  </pic:nvPicPr>
+                  <pic:blipFill>
+                    <a:blip r:embed="rId14">
+                      <a:extLst>
+                        <a:ext uri="{28A0092B-C50C-407E-A947-70E740481C1C}">
+                          <a14:useLocalDpi xmlns:a14="http://schemas.microsoft.com/office/drawing/2010/main" val="0"/>
+                        </a:ext>
+                      </a:extLst>
+                    </a:blip>
+                    <a:srcRect/>
+                    <a:stretch>
+                      <a:fillRect/>
+                    </a:stretch>
+                  </pic:blipFill>
+                  <pic:spPr bwMode="auto">
+                    <a:xfrm>
+                      <a:off x="0" y="0"/>
+                      <a:ext cx="2946982" cy="1773417"/>
+                    </a:xfrm>
+                    <a:prstGeom prst="rect">
+                      <a:avLst/>
+                    </a:prstGeom>
+                    <a:noFill/>
+                    <a:ln>
+                      <a:noFill/>
+                    </a:ln>
+                  </pic:spPr>
+                </pic:pic>
+              </a:graphicData>
+            </a:graphic>
+          </wp:inline>
+        </w:drawing>
+      </w:r>
+      <w:r>
+        <w:fldChar w:fldCharType="end"/>
+      </w:r>
+    </w:p>
+    <w:p>
+      <w:r>
+        <w:t xml:space="preserve">Image: </w:t>
+      </w:r>
+      <w:hyperlink r:id="rId15" w:history="1">
+        <w:r>
+          <w:rPr>
+            <w:rStyle w:val="Hyperlink"/>
+          </w:rPr>
+          <w:t>https://neptune.ai/blog/random-forest-regression-when-does-it-fail-and-why</w:t>
+        </w:r>
+      </w:hyperlink>
+    </w:p>
+    <w:p>
+      <w:pPr>
+        <w:rPr>
+          <w:bCs/>
+          <w:color w:val="0D0D0D" w:themeColor="text1" w:themeTint="F2"/>
+        </w:rPr>
+      </w:pPr>
+      <w:r>
+        <w:rPr>
+          <w:bCs/>
+          <w:color w:val="0D0D0D" w:themeColor="text1" w:themeTint="F2"/>
+        </w:rPr>
+        <w:t xml:space="preserve"> </w:t>
+      </w:r>
+    </w:p>
+    <w:p>
+      <w:pPr>
+        <w:rPr>
+          <w:bCs/>
+          <w:color w:val="0D0D0D" w:themeColor="text1" w:themeTint="F2"/>
+        </w:rPr>
+      </w:pPr>
+      <w:r>
+        <w:rPr>
+          <w:bCs/>
+          <w:color w:val="0D0D0D" w:themeColor="text1" w:themeTint="F2"/>
+        </w:rPr>
+        <w:t>The random forest then trains each of the decision trees on a slightly different set of observations, splitting nodes in each tree considering a limited number of the features. The random forest's final prediction is made by averaging the predictions of each of the individual trees \cite{</w:t>
+      </w:r>
+      <w:proofErr w:type="spellStart"/>
+      <w:r>
+        <w:rPr>
+          <w:bCs/>
+          <w:color w:val="0D0D0D" w:themeColor="text1" w:themeTint="F2"/>
+        </w:rPr>
+        <w:t>towardsdslink</w:t>
+      </w:r>
+      <w:proofErr w:type="spellEnd"/>
+      <w:r>
+        <w:rPr>
+          <w:bCs/>
+          <w:color w:val="0D0D0D" w:themeColor="text1" w:themeTint="F2"/>
+        </w:rPr>
+        <w:t>}.</w:t>
       </w:r>
     </w:p>
     <w:p>
@@ -2744,7 +2796,7 @@
         </w:rPr>
         <w:t xml:space="preserve">Ref: </w:t>
       </w:r>
-      <w:hyperlink r:id="rId14" w:anchor=":~:text=The%20random%20forest%20combines%20hundreds,predictions%20of%20each%20individual%20tree" w:history="1">
+      <w:hyperlink r:id="rId16" w:anchor=":~:text=The%20random%20forest%20combines%20hundreds,predictions%20of%20each%20individual%20tree" w:history="1">
         <w:r>
           <w:rPr>
             <w:rStyle w:val="Hyperlink"/>
@@ -2870,14 +2922,6 @@
           <w:color w:val="0D0D0D" w:themeColor="text1" w:themeTint="F2"/>
         </w:rPr>
       </w:pPr>
-    </w:p>
-    <w:p>
-      <w:pPr>
-        <w:rPr>
-          <w:bCs/>
-          <w:color w:val="0D0D0D" w:themeColor="text1" w:themeTint="F2"/>
-        </w:rPr>
-      </w:pPr>
       <w:r>
         <w:rPr>
           <w:bCs/>
@@ -2886,10 +2930,10 @@
         </w:rPr>
         <w:lastRenderedPageBreak/>
         <w:drawing>
-          <wp:inline distT="0" distB="0" distL="0" distR="0" wp14:anchorId="0F5FF212" wp14:editId="7BDEC679">
-            <wp:extent cx="3318641" cy="2768600"/>
-            <wp:effectExtent l="0" t="0" r="0" b="0"/>
-            <wp:docPr id="4" name="Picture 4" descr="Table&#10;&#10;Description automatically generated"/>
+          <wp:inline distT="0" distB="0" distL="0" distR="0" wp14:anchorId="28EC511E" wp14:editId="240AA0F5">
+            <wp:extent cx="4188952" cy="3589867"/>
+            <wp:effectExtent l="0" t="0" r="2540" b="4445"/>
+            <wp:docPr id="28" name="Picture 28" descr="Chart&#10;&#10;Description automatically generated"/>
             <wp:cNvGraphicFramePr>
               <a:graphicFrameLocks xmlns:a="http://schemas.openxmlformats.org/drawingml/2006/main" noChangeAspect="1"/>
             </wp:cNvGraphicFramePr>
@@ -2897,11 +2941,11 @@
               <a:graphicData uri="http://schemas.openxmlformats.org/drawingml/2006/picture">
                 <pic:pic xmlns:pic="http://schemas.openxmlformats.org/drawingml/2006/picture">
                   <pic:nvPicPr>
-                    <pic:cNvPr id="4" name="Picture 4" descr="Table&#10;&#10;Description automatically generated"/>
+                    <pic:cNvPr id="28" name="Picture 28" descr="Chart&#10;&#10;Description automatically generated"/>
                     <pic:cNvPicPr/>
                   </pic:nvPicPr>
                   <pic:blipFill>
-                    <a:blip r:embed="rId15" cstate="print">
+                    <a:blip r:embed="rId17" cstate="print">
                       <a:extLst>
                         <a:ext uri="{28A0092B-C50C-407E-A947-70E740481C1C}">
                           <a14:useLocalDpi xmlns:a14="http://schemas.microsoft.com/office/drawing/2010/main" val="0"/>
@@ -2915,7 +2959,7 @@
                   <pic:spPr>
                     <a:xfrm>
                       <a:off x="0" y="0"/>
-                      <a:ext cx="3329767" cy="2777882"/>
+                      <a:ext cx="4198439" cy="3597997"/>
                     </a:xfrm>
                     <a:prstGeom prst="rect">
                       <a:avLst/>
@@ -2946,6 +2990,14 @@
     </w:p>
     <w:p>
       <w:pPr>
+        <w:rPr>
+          <w:bCs/>
+          <w:color w:val="0D0D0D" w:themeColor="text1" w:themeTint="F2"/>
+        </w:rPr>
+      </w:pPr>
+    </w:p>
+    <w:p>
+      <w:pPr>
         <w:pStyle w:val="ListParagraph"/>
         <w:numPr>
           <w:ilvl w:val="1"/>
@@ -2996,7 +3048,7 @@
           <w:bCs/>
           <w:color w:val="0D0D0D" w:themeColor="text1" w:themeTint="F2"/>
         </w:rPr>
-        <w:t>Yes, the data can have an impact on the overall results. For example, the Random Forest produced a accuracy percentage of 82.17% but when the dataset’s train and test data was reshuffled and reallocated this created a score of 84.35%. Which is not a huge difference of significance but a difference none the less.</w:t>
+        <w:t>Yes, the data can have an impact on the overall results. For example, the Random Forest produced an accuracy percentage of 82.17%. However, when the dataset’s train and test data were reshuffled and reallocated, this created 84.35%, which is not a considerable difference of significance but a difference none the less. Even how to data gets split into a training and testing set can have a bit impact, as the split is random, it will put different values into different sets. These different values can have a significant impact. When training and testing a model, just from the accuracy percentage, as big as a 5% difference has been seen between the models, based on different splits between the data.</w:t>
       </w:r>
     </w:p>
     <w:p>
@@ -3051,42 +3103,7 @@
           <w:bCs/>
           <w:color w:val="0D0D0D" w:themeColor="text1" w:themeTint="F2"/>
         </w:rPr>
-        <w:t>Changing the parameters would have either a negative or positive effect on the model</w:t>
-      </w:r>
-      <w:r>
-        <w:rPr>
-          <w:bCs/>
-          <w:color w:val="0D0D0D" w:themeColor="text1" w:themeTint="F2"/>
-        </w:rPr>
-        <w:t>’</w:t>
-      </w:r>
-      <w:r>
-        <w:rPr>
-          <w:bCs/>
-          <w:color w:val="0D0D0D" w:themeColor="text1" w:themeTint="F2"/>
-        </w:rPr>
-        <w:t>s predictions</w:t>
-      </w:r>
-      <w:r>
-        <w:rPr>
-          <w:bCs/>
-          <w:color w:val="0D0D0D" w:themeColor="text1" w:themeTint="F2"/>
-        </w:rPr>
-        <w:t>, as these parameters change the way in which the algorithms will work</w:t>
-      </w:r>
-      <w:r>
-        <w:rPr>
-          <w:bCs/>
-          <w:color w:val="0D0D0D" w:themeColor="text1" w:themeTint="F2"/>
-        </w:rPr>
-        <w:t>.</w:t>
-      </w:r>
-      <w:r>
-        <w:rPr>
-          <w:bCs/>
-          <w:color w:val="0D0D0D" w:themeColor="text1" w:themeTint="F2"/>
-        </w:rPr>
-        <w:t xml:space="preserve"> For example, changing the number of </w:t>
+        <w:t xml:space="preserve">Changing the parameters would have either a negative or positive effect on the model’s predictions, as these parameters change how the algorithms will work. For example, changing the number of </w:t>
       </w:r>
       <w:proofErr w:type="spellStart"/>
       <w:r>
@@ -3102,44 +3119,30 @@
           <w:bCs/>
           <w:color w:val="0D0D0D" w:themeColor="text1" w:themeTint="F2"/>
         </w:rPr>
-        <w:t xml:space="preserve"> will change how many trees to grow in the forest, with the default being 5 trees.</w:t>
-      </w:r>
-      <w:r>
-        <w:rPr>
-          <w:bCs/>
-          <w:color w:val="0D0D0D" w:themeColor="text1" w:themeTint="F2"/>
-        </w:rPr>
-        <w:t xml:space="preserve"> </w:t>
-      </w:r>
-    </w:p>
-    <w:p>
-      <w:pPr>
-        <w:rPr>
-          <w:bCs/>
-          <w:color w:val="0D0D0D" w:themeColor="text1" w:themeTint="F2"/>
-        </w:rPr>
-      </w:pPr>
-    </w:p>
-    <w:p>
-      <w:pPr>
-        <w:rPr>
-          <w:bCs/>
-          <w:color w:val="0D0D0D" w:themeColor="text1" w:themeTint="F2"/>
-        </w:rPr>
-      </w:pPr>
-      <w:r>
-        <w:rPr>
-          <w:bCs/>
-          <w:color w:val="0D0D0D" w:themeColor="text1" w:themeTint="F2"/>
-        </w:rPr>
-        <w:t>In this case, when the random forest’s parameters</w:t>
-      </w:r>
-      <w:r>
-        <w:rPr>
-          <w:bCs/>
-          <w:color w:val="0D0D0D" w:themeColor="text1" w:themeTint="F2"/>
-        </w:rPr>
-        <w:t xml:space="preserve"> </w:t>
+        <w:t xml:space="preserve"> will change how many trees to grow in the forest, with the default being five trees. </w:t>
+      </w:r>
+    </w:p>
+    <w:p>
+      <w:pPr>
+        <w:rPr>
+          <w:bCs/>
+          <w:color w:val="0D0D0D" w:themeColor="text1" w:themeTint="F2"/>
+        </w:rPr>
+      </w:pPr>
+    </w:p>
+    <w:p>
+      <w:pPr>
+        <w:rPr>
+          <w:bCs/>
+          <w:color w:val="0D0D0D" w:themeColor="text1" w:themeTint="F2"/>
+        </w:rPr>
+      </w:pPr>
+      <w:r>
+        <w:rPr>
+          <w:bCs/>
+          <w:color w:val="0D0D0D" w:themeColor="text1" w:themeTint="F2"/>
+        </w:rPr>
+        <w:t xml:space="preserve">In this case, when the random forest’s parameters </w:t>
       </w:r>
       <w:proofErr w:type="spellStart"/>
       <w:r>
@@ -3171,51 +3174,8 @@
           <w:bCs/>
           <w:color w:val="0D0D0D" w:themeColor="text1" w:themeTint="F2"/>
         </w:rPr>
-        <w:t xml:space="preserve"> and max nodes were changed to 800, 4 and 24 this created a slightly higher accuracy.</w:t>
-      </w:r>
-      <w:r>
-        <w:rPr>
-          <w:bCs/>
-          <w:color w:val="0D0D0D" w:themeColor="text1" w:themeTint="F2"/>
-        </w:rPr>
-        <w:t xml:space="preserve"> The original random forest had an accuracy of 84.35%, error rate of 16.96% and an AUC value of </w:t>
-      </w:r>
-      <w:r>
-        <w:rPr>
-          <w:bCs/>
-          <w:color w:val="0D0D0D" w:themeColor="text1" w:themeTint="F2"/>
-        </w:rPr>
-        <w:t>0.8786355</w:t>
-      </w:r>
-      <w:r>
-        <w:rPr>
-          <w:bCs/>
-          <w:color w:val="0D0D0D" w:themeColor="text1" w:themeTint="F2"/>
-        </w:rPr>
-        <w:t xml:space="preserve">. While the optimised model had an accuracy of 84.78%, an error rate of 15.94% and a AUC value of </w:t>
-      </w:r>
-      <w:r>
-        <w:rPr>
-          <w:bCs/>
-          <w:color w:val="0D0D0D" w:themeColor="text1" w:themeTint="F2"/>
-        </w:rPr>
-        <w:t>0.8781676</w:t>
-      </w:r>
-      <w:r>
-        <w:rPr>
-          <w:bCs/>
-          <w:color w:val="0D0D0D" w:themeColor="text1" w:themeTint="F2"/>
-        </w:rPr>
-        <w:t>.</w:t>
-      </w:r>
-    </w:p>
-    <w:p>
-      <w:pPr>
-        <w:rPr>
-          <w:bCs/>
-          <w:color w:val="0D0D0D" w:themeColor="text1" w:themeTint="F2"/>
-        </w:rPr>
-      </w:pPr>
+        <w:t xml:space="preserve"> and max nodes got changed to 800, 4 and 24, this created a slightly higher accuracy. The original random forest had an accuracy of 84.35%, an error rate of 16.96% and an AUC value of 0.8786355. In comparison, the optimised model had an accuracy of 84.78%, an error rate of 15.94% and an AUC value of 0.8781676.</w:t>
+      </w:r>
     </w:p>
     <w:p>
       <w:pPr>
@@ -3247,7 +3207,7 @@
                     <pic:cNvPicPr/>
                   </pic:nvPicPr>
                   <pic:blipFill>
-                    <a:blip r:embed="rId16" cstate="print">
+                    <a:blip r:embed="rId18" cstate="print">
                       <a:extLst>
                         <a:ext uri="{28A0092B-C50C-407E-A947-70E740481C1C}">
                           <a14:useLocalDpi xmlns:a14="http://schemas.microsoft.com/office/drawing/2010/main" val="0"/>
@@ -3339,118 +3299,84 @@
           <w:color w:val="0D0D0D" w:themeColor="text1" w:themeTint="F2"/>
         </w:rPr>
       </w:pPr>
-    </w:p>
-    <w:p>
-      <w:pPr>
-        <w:rPr>
-          <w:bCs/>
-          <w:color w:val="0D0D0D" w:themeColor="text1" w:themeTint="F2"/>
-        </w:rPr>
-      </w:pPr>
-    </w:p>
-    <w:p>
-      <w:pPr>
-        <w:rPr>
-          <w:bCs/>
-          <w:color w:val="0D0D0D" w:themeColor="text1" w:themeTint="F2"/>
-        </w:rPr>
-      </w:pPr>
-    </w:p>
-    <w:p>
-      <w:pPr>
-        <w:rPr>
-          <w:bCs/>
-          <w:color w:val="0D0D0D" w:themeColor="text1" w:themeTint="F2"/>
-        </w:rPr>
-      </w:pPr>
-    </w:p>
-    <w:p>
-      <w:pPr>
-        <w:rPr>
-          <w:bCs/>
-          <w:color w:val="0D0D0D" w:themeColor="text1" w:themeTint="F2"/>
-        </w:rPr>
-      </w:pPr>
-    </w:p>
-    <w:p>
-      <w:pPr>
-        <w:rPr>
-          <w:bCs/>
-          <w:color w:val="0D0D0D" w:themeColor="text1" w:themeTint="F2"/>
-        </w:rPr>
-      </w:pPr>
-    </w:p>
-    <w:p>
-      <w:pPr>
-        <w:rPr>
-          <w:bCs/>
-          <w:color w:val="0D0D0D" w:themeColor="text1" w:themeTint="F2"/>
-        </w:rPr>
-      </w:pPr>
-    </w:p>
-    <w:p>
-      <w:pPr>
-        <w:rPr>
-          <w:bCs/>
-          <w:color w:val="0D0D0D" w:themeColor="text1" w:themeTint="F2"/>
-        </w:rPr>
-      </w:pPr>
-    </w:p>
-    <w:p>
-      <w:pPr>
-        <w:rPr>
-          <w:bCs/>
-          <w:color w:val="0D0D0D" w:themeColor="text1" w:themeTint="F2"/>
-        </w:rPr>
-      </w:pPr>
-    </w:p>
-    <w:p>
-      <w:pPr>
-        <w:rPr>
-          <w:bCs/>
-          <w:color w:val="0D0D0D" w:themeColor="text1" w:themeTint="F2"/>
-        </w:rPr>
-      </w:pPr>
-    </w:p>
-    <w:p>
-      <w:pPr>
-        <w:rPr>
-          <w:bCs/>
-          <w:color w:val="0D0D0D" w:themeColor="text1" w:themeTint="F2"/>
-        </w:rPr>
-      </w:pPr>
-    </w:p>
-    <w:p>
-      <w:pPr>
-        <w:rPr>
-          <w:bCs/>
-          <w:color w:val="0D0D0D" w:themeColor="text1" w:themeTint="F2"/>
-        </w:rPr>
-      </w:pPr>
-    </w:p>
-    <w:p>
-      <w:pPr>
-        <w:rPr>
-          <w:bCs/>
-          <w:color w:val="0D0D0D" w:themeColor="text1" w:themeTint="F2"/>
-        </w:rPr>
-      </w:pPr>
-    </w:p>
-    <w:p>
-      <w:pPr>
-        <w:rPr>
-          <w:bCs/>
-          <w:color w:val="0D0D0D" w:themeColor="text1" w:themeTint="F2"/>
-        </w:rPr>
-      </w:pPr>
-    </w:p>
-    <w:p>
-      <w:pPr>
-        <w:rPr>
-          <w:bCs/>
-          <w:color w:val="0D0D0D" w:themeColor="text1" w:themeTint="F2"/>
-        </w:rPr>
-      </w:pPr>
+      <w:r>
+        <w:rPr>
+          <w:bCs/>
+          <w:color w:val="0D0D0D" w:themeColor="text1" w:themeTint="F2"/>
+        </w:rPr>
+        <w:t>Fundamentally, ML models rely on data to be able to train them. Therefore, to get good model prediction accuracy, the data used to be of high quality. Ultimately, no feature is more critical to ML than quality training data as this data has a massive effect on the model’s development. If the data is not of high quality, then compromises might have to be made to make the data suitable to be used \ref{</w:t>
+      </w:r>
+      <w:proofErr w:type="spellStart"/>
+      <w:r>
+        <w:rPr>
+          <w:bCs/>
+          <w:color w:val="0D0D0D" w:themeColor="text1" w:themeTint="F2"/>
+        </w:rPr>
+        <w:t>cloudfact</w:t>
+      </w:r>
+      <w:proofErr w:type="spellEnd"/>
+      <w:r>
+        <w:rPr>
+          <w:bCs/>
+          <w:color w:val="0D0D0D" w:themeColor="text1" w:themeTint="F2"/>
+        </w:rPr>
+        <w:t xml:space="preserve">}. </w:t>
+      </w:r>
+    </w:p>
+    <w:p>
+      <w:pPr>
+        <w:rPr>
+          <w:bCs/>
+          <w:color w:val="0D0D0D" w:themeColor="text1" w:themeTint="F2"/>
+        </w:rPr>
+      </w:pPr>
+    </w:p>
+    <w:p>
+      <w:pPr>
+        <w:rPr>
+          <w:bCs/>
+          <w:color w:val="0D0D0D" w:themeColor="text1" w:themeTint="F2"/>
+        </w:rPr>
+      </w:pPr>
+      <w:r>
+        <w:rPr>
+          <w:bCs/>
+          <w:color w:val="0D0D0D" w:themeColor="text1" w:themeTint="F2"/>
+        </w:rPr>
+        <w:t>Having a big, clean dataset containing as much information as possible, with classification labels, will allow the ML models to search through the data to look for potential unseen patterners, which might unlock links between different conditions that have been unknown to medical staff before. However, this can only get done if the data getting collected is consistent and good.</w:t>
+      </w:r>
+    </w:p>
+    <w:p>
+      <w:pPr>
+        <w:rPr>
+          <w:bCs/>
+          <w:color w:val="0D0D0D" w:themeColor="text1" w:themeTint="F2"/>
+        </w:rPr>
+      </w:pPr>
+    </w:p>
+    <w:p>
+      <w:pPr>
+        <w:rPr>
+          <w:bCs/>
+          <w:color w:val="0D0D0D" w:themeColor="text1" w:themeTint="F2"/>
+        </w:rPr>
+      </w:pPr>
+      <w:r>
+        <w:rPr>
+          <w:bCs/>
+          <w:color w:val="0D0D0D" w:themeColor="text1" w:themeTint="F2"/>
+        </w:rPr>
+        <w:t xml:space="preserve">Ref: </w:t>
+      </w:r>
+      <w:hyperlink r:id="rId19" w:history="1">
+        <w:r>
+          <w:rPr>
+            <w:rStyle w:val="Hyperlink"/>
+            <w:bCs/>
+          </w:rPr>
+          <w:t>https://www.cloudfactory.com/training-data-guide</w:t>
+        </w:r>
+      </w:hyperlink>
     </w:p>
     <w:p>
       <w:pPr>
@@ -3490,6 +3416,33 @@
       </w:pPr>
       <w:r>
         <w:lastRenderedPageBreak/>
+        <w:t>References</w:t>
+      </w:r>
+    </w:p>
+    <w:p>
+      <w:pPr>
+        <w:pStyle w:val="Heading1"/>
+      </w:pPr>
+    </w:p>
+    <w:p>
+      <w:pPr>
+        <w:rPr>
+          <w:lang w:eastAsia="en-US"/>
+        </w:rPr>
+      </w:pPr>
+    </w:p>
+    <w:p>
+      <w:pPr>
+        <w:rPr>
+          <w:lang w:eastAsia="en-US"/>
+        </w:rPr>
+      </w:pPr>
+    </w:p>
+    <w:p>
+      <w:pPr>
+        <w:pStyle w:val="Heading1"/>
+      </w:pPr>
+      <w:r>
         <w:t>Appendix</w:t>
       </w:r>
     </w:p>
@@ -3545,7 +3498,7 @@
                     <pic:cNvPicPr/>
                   </pic:nvPicPr>
                   <pic:blipFill>
-                    <a:blip r:embed="rId17">
+                    <a:blip r:embed="rId20">
                       <a:extLst>
                         <a:ext uri="{28A0092B-C50C-407E-A947-70E740481C1C}">
                           <a14:useLocalDpi xmlns:a14="http://schemas.microsoft.com/office/drawing/2010/main" val="0"/>
@@ -3593,7 +3546,7 @@
                     <pic:cNvPicPr/>
                   </pic:nvPicPr>
                   <pic:blipFill>
-                    <a:blip r:embed="rId18">
+                    <a:blip r:embed="rId21">
                       <a:extLst>
                         <a:ext uri="{28A0092B-C50C-407E-A947-70E740481C1C}">
                           <a14:useLocalDpi xmlns:a14="http://schemas.microsoft.com/office/drawing/2010/main" val="0"/>
@@ -3642,7 +3595,7 @@
                     <pic:cNvPicPr/>
                   </pic:nvPicPr>
                   <pic:blipFill>
-                    <a:blip r:embed="rId19">
+                    <a:blip r:embed="rId22">
                       <a:extLst>
                         <a:ext uri="{28A0092B-C50C-407E-A947-70E740481C1C}">
                           <a14:useLocalDpi xmlns:a14="http://schemas.microsoft.com/office/drawing/2010/main" val="0"/>
@@ -3690,7 +3643,7 @@
                     <pic:cNvPicPr/>
                   </pic:nvPicPr>
                   <pic:blipFill>
-                    <a:blip r:embed="rId20">
+                    <a:blip r:embed="rId23">
                       <a:extLst>
                         <a:ext uri="{28A0092B-C50C-407E-A947-70E740481C1C}">
                           <a14:useLocalDpi xmlns:a14="http://schemas.microsoft.com/office/drawing/2010/main" val="0"/>
@@ -3763,7 +3716,7 @@
                     <pic:cNvPicPr/>
                   </pic:nvPicPr>
                   <pic:blipFill>
-                    <a:blip r:embed="rId21">
+                    <a:blip r:embed="rId24">
                       <a:extLst>
                         <a:ext uri="{28A0092B-C50C-407E-A947-70E740481C1C}">
                           <a14:useLocalDpi xmlns:a14="http://schemas.microsoft.com/office/drawing/2010/main" val="0"/>
@@ -3827,7 +3780,7 @@
                     <pic:cNvPicPr/>
                   </pic:nvPicPr>
                   <pic:blipFill>
-                    <a:blip r:embed="rId22">
+                    <a:blip r:embed="rId25">
                       <a:extLst>
                         <a:ext uri="{28A0092B-C50C-407E-A947-70E740481C1C}">
                           <a14:useLocalDpi xmlns:a14="http://schemas.microsoft.com/office/drawing/2010/main" val="0"/>
@@ -3883,7 +3836,7 @@
                     <pic:cNvPicPr/>
                   </pic:nvPicPr>
                   <pic:blipFill>
-                    <a:blip r:embed="rId23">
+                    <a:blip r:embed="rId26">
                       <a:extLst>
                         <a:ext uri="{28A0092B-C50C-407E-A947-70E740481C1C}">
                           <a14:useLocalDpi xmlns:a14="http://schemas.microsoft.com/office/drawing/2010/main" val="0"/>
@@ -3940,7 +3893,7 @@
                     <pic:cNvPicPr/>
                   </pic:nvPicPr>
                   <pic:blipFill>
-                    <a:blip r:embed="rId24">
+                    <a:blip r:embed="rId27">
                       <a:extLst>
                         <a:ext uri="{28A0092B-C50C-407E-A947-70E740481C1C}">
                           <a14:useLocalDpi xmlns:a14="http://schemas.microsoft.com/office/drawing/2010/main" val="0"/>
@@ -3996,7 +3949,7 @@
                     <pic:cNvPicPr/>
                   </pic:nvPicPr>
                   <pic:blipFill>
-                    <a:blip r:embed="rId25">
+                    <a:blip r:embed="rId28">
                       <a:extLst>
                         <a:ext uri="{28A0092B-C50C-407E-A947-70E740481C1C}">
                           <a14:useLocalDpi xmlns:a14="http://schemas.microsoft.com/office/drawing/2010/main" val="0"/>
@@ -4025,25 +3978,404 @@
     </w:p>
     <w:p>
       <w:pPr>
-        <w:rPr>
-          <w:bCs/>
-          <w:color w:val="0D0D0D" w:themeColor="text1" w:themeTint="F2"/>
-        </w:rPr>
-      </w:pPr>
-    </w:p>
-    <w:p>
-      <w:pPr>
-        <w:rPr>
-          <w:bCs/>
-          <w:color w:val="0D0D0D" w:themeColor="text1" w:themeTint="F2"/>
-        </w:rPr>
-      </w:pPr>
-      <w:r>
-        <w:rPr>
-          <w:bCs/>
-          <w:color w:val="0D0D0D" w:themeColor="text1" w:themeTint="F2"/>
-        </w:rPr>
+        <w:pStyle w:val="Heading2"/>
+      </w:pPr>
+      <w:r>
         <w:t>Classification Code</w:t>
+      </w:r>
+    </w:p>
+    <w:p>
+      <w:pPr>
+        <w:rPr>
+          <w:bCs/>
+          <w:color w:val="0D0D0D" w:themeColor="text1" w:themeTint="F2"/>
+        </w:rPr>
+      </w:pPr>
+    </w:p>
+    <w:p>
+      <w:pPr>
+        <w:rPr>
+          <w:bCs/>
+          <w:color w:val="0D0D0D" w:themeColor="text1" w:themeTint="F2"/>
+        </w:rPr>
+      </w:pPr>
+      <w:r>
+        <w:rPr>
+          <w:bCs/>
+          <w:noProof/>
+          <w:color w:val="0D0D0D" w:themeColor="text1" w:themeTint="F2"/>
+        </w:rPr>
+        <w:drawing>
+          <wp:inline distT="0" distB="0" distL="0" distR="0" wp14:anchorId="3A42F9F9" wp14:editId="42CBBD15">
+            <wp:extent cx="5727700" cy="778934"/>
+            <wp:effectExtent l="0" t="0" r="0" b="0"/>
+            <wp:docPr id="21" name="Picture 21" descr="Text&#10;&#10;Description automatically generated with low confidence"/>
+            <wp:cNvGraphicFramePr>
+              <a:graphicFrameLocks xmlns:a="http://schemas.openxmlformats.org/drawingml/2006/main" noChangeAspect="1"/>
+            </wp:cNvGraphicFramePr>
+            <a:graphic xmlns:a="http://schemas.openxmlformats.org/drawingml/2006/main">
+              <a:graphicData uri="http://schemas.openxmlformats.org/drawingml/2006/picture">
+                <pic:pic xmlns:pic="http://schemas.openxmlformats.org/drawingml/2006/picture">
+                  <pic:nvPicPr>
+                    <pic:cNvPr id="21" name="Picture 21" descr="Text&#10;&#10;Description automatically generated with low confidence"/>
+                    <pic:cNvPicPr/>
+                  </pic:nvPicPr>
+                  <pic:blipFill>
+                    <a:blip r:embed="rId29">
+                      <a:extLst>
+                        <a:ext uri="{28A0092B-C50C-407E-A947-70E740481C1C}">
+                          <a14:useLocalDpi xmlns:a14="http://schemas.microsoft.com/office/drawing/2010/main" val="0"/>
+                        </a:ext>
+                      </a:extLst>
+                    </a:blip>
+                    <a:stretch>
+                      <a:fillRect/>
+                    </a:stretch>
+                  </pic:blipFill>
+                  <pic:spPr>
+                    <a:xfrm>
+                      <a:off x="0" y="0"/>
+                      <a:ext cx="5740413" cy="780663"/>
+                    </a:xfrm>
+                    <a:prstGeom prst="rect">
+                      <a:avLst/>
+                    </a:prstGeom>
+                  </pic:spPr>
+                </pic:pic>
+              </a:graphicData>
+            </a:graphic>
+          </wp:inline>
+        </w:drawing>
+      </w:r>
+      <w:r>
+        <w:rPr>
+          <w:bCs/>
+          <w:noProof/>
+          <w:color w:val="0D0D0D" w:themeColor="text1" w:themeTint="F2"/>
+        </w:rPr>
+        <w:drawing>
+          <wp:inline distT="0" distB="0" distL="0" distR="0" wp14:anchorId="38BDCE64" wp14:editId="604D82F0">
+            <wp:extent cx="5727700" cy="1140178"/>
+            <wp:effectExtent l="0" t="0" r="0" b="3175"/>
+            <wp:docPr id="22" name="Picture 22" descr="Text&#10;&#10;Description automatically generated"/>
+            <wp:cNvGraphicFramePr>
+              <a:graphicFrameLocks xmlns:a="http://schemas.openxmlformats.org/drawingml/2006/main" noChangeAspect="1"/>
+            </wp:cNvGraphicFramePr>
+            <a:graphic xmlns:a="http://schemas.openxmlformats.org/drawingml/2006/main">
+              <a:graphicData uri="http://schemas.openxmlformats.org/drawingml/2006/picture">
+                <pic:pic xmlns:pic="http://schemas.openxmlformats.org/drawingml/2006/picture">
+                  <pic:nvPicPr>
+                    <pic:cNvPr id="22" name="Picture 22" descr="Text&#10;&#10;Description automatically generated"/>
+                    <pic:cNvPicPr/>
+                  </pic:nvPicPr>
+                  <pic:blipFill>
+                    <a:blip r:embed="rId30">
+                      <a:extLst>
+                        <a:ext uri="{28A0092B-C50C-407E-A947-70E740481C1C}">
+                          <a14:useLocalDpi xmlns:a14="http://schemas.microsoft.com/office/drawing/2010/main" val="0"/>
+                        </a:ext>
+                      </a:extLst>
+                    </a:blip>
+                    <a:stretch>
+                      <a:fillRect/>
+                    </a:stretch>
+                  </pic:blipFill>
+                  <pic:spPr>
+                    <a:xfrm>
+                      <a:off x="0" y="0"/>
+                      <a:ext cx="5740268" cy="1142680"/>
+                    </a:xfrm>
+                    <a:prstGeom prst="rect">
+                      <a:avLst/>
+                    </a:prstGeom>
+                  </pic:spPr>
+                </pic:pic>
+              </a:graphicData>
+            </a:graphic>
+          </wp:inline>
+        </w:drawing>
+      </w:r>
+    </w:p>
+    <w:p>
+      <w:pPr>
+        <w:rPr>
+          <w:bCs/>
+          <w:color w:val="0D0D0D" w:themeColor="text1" w:themeTint="F2"/>
+        </w:rPr>
+      </w:pPr>
+      <w:r>
+        <w:rPr>
+          <w:bCs/>
+          <w:noProof/>
+          <w:color w:val="0D0D0D" w:themeColor="text1" w:themeTint="F2"/>
+        </w:rPr>
+        <w:drawing>
+          <wp:inline distT="0" distB="0" distL="0" distR="0" wp14:anchorId="179129AC" wp14:editId="05342431">
+            <wp:extent cx="5727700" cy="852311"/>
+            <wp:effectExtent l="0" t="0" r="0" b="0"/>
+            <wp:docPr id="23" name="Picture 23" descr="Text&#10;&#10;Description automatically generated"/>
+            <wp:cNvGraphicFramePr>
+              <a:graphicFrameLocks xmlns:a="http://schemas.openxmlformats.org/drawingml/2006/main" noChangeAspect="1"/>
+            </wp:cNvGraphicFramePr>
+            <a:graphic xmlns:a="http://schemas.openxmlformats.org/drawingml/2006/main">
+              <a:graphicData uri="http://schemas.openxmlformats.org/drawingml/2006/picture">
+                <pic:pic xmlns:pic="http://schemas.openxmlformats.org/drawingml/2006/picture">
+                  <pic:nvPicPr>
+                    <pic:cNvPr id="23" name="Picture 23" descr="Text&#10;&#10;Description automatically generated"/>
+                    <pic:cNvPicPr/>
+                  </pic:nvPicPr>
+                  <pic:blipFill>
+                    <a:blip r:embed="rId31">
+                      <a:extLst>
+                        <a:ext uri="{28A0092B-C50C-407E-A947-70E740481C1C}">
+                          <a14:useLocalDpi xmlns:a14="http://schemas.microsoft.com/office/drawing/2010/main" val="0"/>
+                        </a:ext>
+                      </a:extLst>
+                    </a:blip>
+                    <a:stretch>
+                      <a:fillRect/>
+                    </a:stretch>
+                  </pic:blipFill>
+                  <pic:spPr>
+                    <a:xfrm>
+                      <a:off x="0" y="0"/>
+                      <a:ext cx="5743838" cy="854712"/>
+                    </a:xfrm>
+                    <a:prstGeom prst="rect">
+                      <a:avLst/>
+                    </a:prstGeom>
+                  </pic:spPr>
+                </pic:pic>
+              </a:graphicData>
+            </a:graphic>
+          </wp:inline>
+        </w:drawing>
+      </w:r>
+    </w:p>
+    <w:p>
+      <w:pPr>
+        <w:rPr>
+          <w:bCs/>
+          <w:color w:val="0D0D0D" w:themeColor="text1" w:themeTint="F2"/>
+        </w:rPr>
+      </w:pPr>
+      <w:r>
+        <w:rPr>
+          <w:bCs/>
+          <w:noProof/>
+          <w:color w:val="0D0D0D" w:themeColor="text1" w:themeTint="F2"/>
+        </w:rPr>
+        <w:lastRenderedPageBreak/>
+        <w:drawing>
+          <wp:inline distT="0" distB="0" distL="0" distR="0" wp14:anchorId="6DF200EE" wp14:editId="3CB0C5D0">
+            <wp:extent cx="5727700" cy="4109156"/>
+            <wp:effectExtent l="0" t="0" r="0" b="5715"/>
+            <wp:docPr id="24" name="Picture 24" descr="Graphical user interface, text, application, email&#10;&#10;Description automatically generated"/>
+            <wp:cNvGraphicFramePr>
+              <a:graphicFrameLocks xmlns:a="http://schemas.openxmlformats.org/drawingml/2006/main" noChangeAspect="1"/>
+            </wp:cNvGraphicFramePr>
+            <a:graphic xmlns:a="http://schemas.openxmlformats.org/drawingml/2006/main">
+              <a:graphicData uri="http://schemas.openxmlformats.org/drawingml/2006/picture">
+                <pic:pic xmlns:pic="http://schemas.openxmlformats.org/drawingml/2006/picture">
+                  <pic:nvPicPr>
+                    <pic:cNvPr id="24" name="Picture 24" descr="Graphical user interface, text, application, email&#10;&#10;Description automatically generated"/>
+                    <pic:cNvPicPr/>
+                  </pic:nvPicPr>
+                  <pic:blipFill>
+                    <a:blip r:embed="rId32">
+                      <a:extLst>
+                        <a:ext uri="{28A0092B-C50C-407E-A947-70E740481C1C}">
+                          <a14:useLocalDpi xmlns:a14="http://schemas.microsoft.com/office/drawing/2010/main" val="0"/>
+                        </a:ext>
+                      </a:extLst>
+                    </a:blip>
+                    <a:stretch>
+                      <a:fillRect/>
+                    </a:stretch>
+                  </pic:blipFill>
+                  <pic:spPr>
+                    <a:xfrm>
+                      <a:off x="0" y="0"/>
+                      <a:ext cx="5735417" cy="4114692"/>
+                    </a:xfrm>
+                    <a:prstGeom prst="rect">
+                      <a:avLst/>
+                    </a:prstGeom>
+                  </pic:spPr>
+                </pic:pic>
+              </a:graphicData>
+            </a:graphic>
+          </wp:inline>
+        </w:drawing>
+      </w:r>
+    </w:p>
+    <w:p>
+      <w:pPr>
+        <w:rPr>
+          <w:bCs/>
+          <w:color w:val="0D0D0D" w:themeColor="text1" w:themeTint="F2"/>
+        </w:rPr>
+      </w:pPr>
+      <w:r>
+        <w:rPr>
+          <w:bCs/>
+          <w:noProof/>
+          <w:color w:val="0D0D0D" w:themeColor="text1" w:themeTint="F2"/>
+        </w:rPr>
+        <w:drawing>
+          <wp:inline distT="0" distB="0" distL="0" distR="0" wp14:anchorId="58D663D1" wp14:editId="655788D4">
+            <wp:extent cx="5727700" cy="4346222"/>
+            <wp:effectExtent l="0" t="0" r="0" b="0"/>
+            <wp:docPr id="25" name="Picture 25" descr="Graphical user interface, text, application, email&#10;&#10;Description automatically generated"/>
+            <wp:cNvGraphicFramePr>
+              <a:graphicFrameLocks xmlns:a="http://schemas.openxmlformats.org/drawingml/2006/main" noChangeAspect="1"/>
+            </wp:cNvGraphicFramePr>
+            <a:graphic xmlns:a="http://schemas.openxmlformats.org/drawingml/2006/main">
+              <a:graphicData uri="http://schemas.openxmlformats.org/drawingml/2006/picture">
+                <pic:pic xmlns:pic="http://schemas.openxmlformats.org/drawingml/2006/picture">
+                  <pic:nvPicPr>
+                    <pic:cNvPr id="25" name="Picture 25" descr="Graphical user interface, text, application, email&#10;&#10;Description automatically generated"/>
+                    <pic:cNvPicPr/>
+                  </pic:nvPicPr>
+                  <pic:blipFill>
+                    <a:blip r:embed="rId33">
+                      <a:extLst>
+                        <a:ext uri="{28A0092B-C50C-407E-A947-70E740481C1C}">
+                          <a14:useLocalDpi xmlns:a14="http://schemas.microsoft.com/office/drawing/2010/main" val="0"/>
+                        </a:ext>
+                      </a:extLst>
+                    </a:blip>
+                    <a:stretch>
+                      <a:fillRect/>
+                    </a:stretch>
+                  </pic:blipFill>
+                  <pic:spPr>
+                    <a:xfrm>
+                      <a:off x="0" y="0"/>
+                      <a:ext cx="5732870" cy="4350145"/>
+                    </a:xfrm>
+                    <a:prstGeom prst="rect">
+                      <a:avLst/>
+                    </a:prstGeom>
+                  </pic:spPr>
+                </pic:pic>
+              </a:graphicData>
+            </a:graphic>
+          </wp:inline>
+        </w:drawing>
+      </w:r>
+    </w:p>
+    <w:p>
+      <w:pPr>
+        <w:rPr>
+          <w:bCs/>
+          <w:color w:val="0D0D0D" w:themeColor="text1" w:themeTint="F2"/>
+        </w:rPr>
+      </w:pPr>
+      <w:r>
+        <w:rPr>
+          <w:bCs/>
+          <w:noProof/>
+          <w:color w:val="0D0D0D" w:themeColor="text1" w:themeTint="F2"/>
+        </w:rPr>
+        <w:lastRenderedPageBreak/>
+        <w:drawing>
+          <wp:inline distT="0" distB="0" distL="0" distR="0" wp14:anchorId="432FE37F" wp14:editId="5A570B80">
+            <wp:extent cx="5727700" cy="4562475"/>
+            <wp:effectExtent l="0" t="0" r="0" b="0"/>
+            <wp:docPr id="26" name="Picture 26" descr="Graphical user interface, text, application, email&#10;&#10;Description automatically generated"/>
+            <wp:cNvGraphicFramePr>
+              <a:graphicFrameLocks xmlns:a="http://schemas.openxmlformats.org/drawingml/2006/main" noChangeAspect="1"/>
+            </wp:cNvGraphicFramePr>
+            <a:graphic xmlns:a="http://schemas.openxmlformats.org/drawingml/2006/main">
+              <a:graphicData uri="http://schemas.openxmlformats.org/drawingml/2006/picture">
+                <pic:pic xmlns:pic="http://schemas.openxmlformats.org/drawingml/2006/picture">
+                  <pic:nvPicPr>
+                    <pic:cNvPr id="26" name="Picture 26" descr="Graphical user interface, text, application, email&#10;&#10;Description automatically generated"/>
+                    <pic:cNvPicPr/>
+                  </pic:nvPicPr>
+                  <pic:blipFill>
+                    <a:blip r:embed="rId34">
+                      <a:extLst>
+                        <a:ext uri="{28A0092B-C50C-407E-A947-70E740481C1C}">
+                          <a14:useLocalDpi xmlns:a14="http://schemas.microsoft.com/office/drawing/2010/main" val="0"/>
+                        </a:ext>
+                      </a:extLst>
+                    </a:blip>
+                    <a:stretch>
+                      <a:fillRect/>
+                    </a:stretch>
+                  </pic:blipFill>
+                  <pic:spPr>
+                    <a:xfrm>
+                      <a:off x="0" y="0"/>
+                      <a:ext cx="5727700" cy="4562475"/>
+                    </a:xfrm>
+                    <a:prstGeom prst="rect">
+                      <a:avLst/>
+                    </a:prstGeom>
+                  </pic:spPr>
+                </pic:pic>
+              </a:graphicData>
+            </a:graphic>
+          </wp:inline>
+        </w:drawing>
+      </w:r>
+    </w:p>
+    <w:p>
+      <w:pPr>
+        <w:rPr>
+          <w:bCs/>
+          <w:color w:val="0D0D0D" w:themeColor="text1" w:themeTint="F2"/>
+        </w:rPr>
+      </w:pPr>
+      <w:r>
+        <w:rPr>
+          <w:bCs/>
+          <w:noProof/>
+          <w:color w:val="0D0D0D" w:themeColor="text1" w:themeTint="F2"/>
+        </w:rPr>
+        <w:drawing>
+          <wp:inline distT="0" distB="0" distL="0" distR="0" wp14:anchorId="1AC4295D" wp14:editId="233492C6">
+            <wp:extent cx="5727700" cy="3045460"/>
+            <wp:effectExtent l="0" t="0" r="0" b="2540"/>
+            <wp:docPr id="27" name="Picture 27" descr="Graphical user interface, text, application, chat or text message&#10;&#10;Description automatically generated"/>
+            <wp:cNvGraphicFramePr>
+              <a:graphicFrameLocks xmlns:a="http://schemas.openxmlformats.org/drawingml/2006/main" noChangeAspect="1"/>
+            </wp:cNvGraphicFramePr>
+            <a:graphic xmlns:a="http://schemas.openxmlformats.org/drawingml/2006/main">
+              <a:graphicData uri="http://schemas.openxmlformats.org/drawingml/2006/picture">
+                <pic:pic xmlns:pic="http://schemas.openxmlformats.org/drawingml/2006/picture">
+                  <pic:nvPicPr>
+                    <pic:cNvPr id="27" name="Picture 27" descr="Graphical user interface, text, application, chat or text message&#10;&#10;Description automatically generated"/>
+                    <pic:cNvPicPr/>
+                  </pic:nvPicPr>
+                  <pic:blipFill>
+                    <a:blip r:embed="rId35">
+                      <a:extLst>
+                        <a:ext uri="{28A0092B-C50C-407E-A947-70E740481C1C}">
+                          <a14:useLocalDpi xmlns:a14="http://schemas.microsoft.com/office/drawing/2010/main" val="0"/>
+                        </a:ext>
+                      </a:extLst>
+                    </a:blip>
+                    <a:stretch>
+                      <a:fillRect/>
+                    </a:stretch>
+                  </pic:blipFill>
+                  <pic:spPr>
+                    <a:xfrm>
+                      <a:off x="0" y="0"/>
+                      <a:ext cx="5727700" cy="3045460"/>
+                    </a:xfrm>
+                    <a:prstGeom prst="rect">
+                      <a:avLst/>
+                    </a:prstGeom>
+                  </pic:spPr>
+                </pic:pic>
+              </a:graphicData>
+            </a:graphic>
+          </wp:inline>
+        </w:drawing>
       </w:r>
     </w:p>
     <w:sectPr>

</xml_diff>